<commit_message>
fixed the request handlers. updated the json entities
</commit_message>
<xml_diff>
--- a/doc/Use Cases.docx
+++ b/doc/Use Cases.docx
@@ -1,6 +1,6 @@
 
 <file path=word/document.xml><?xml version="1.0" encoding="utf-8"?>
-<w:document xmlns:wpc="http://schemas.microsoft.com/office/word/2010/wordprocessingCanvas" xmlns:cx="http://schemas.microsoft.com/office/drawing/2014/chartex" xmlns:cx1="http://schemas.microsoft.com/office/drawing/2015/9/8/chartex" xmlns:cx2="http://schemas.microsoft.com/office/drawing/2015/10/21/chartex" xmlns:cx3="http://schemas.microsoft.com/office/drawing/2016/5/9/chartex" xmlns:cx4="http://schemas.microsoft.com/office/drawing/2016/5/10/chartex" xmlns:cx5="http://schemas.microsoft.com/office/drawing/2016/5/11/chartex" xmlns:cx6="http://schemas.microsoft.com/office/drawing/2016/5/12/chartex" xmlns:cx7="http://schemas.microsoft.com/office/drawing/2016/5/13/chartex" xmlns:cx8="http://schemas.microsoft.com/office/drawing/2016/5/14/chartex" xmlns:mc="http://schemas.openxmlformats.org/markup-compatibility/2006" xmlns:aink="http://schemas.microsoft.com/office/drawing/2016/ink" xmlns:am3d="http://schemas.microsoft.com/office/drawing/2017/model3d" xmlns:o="urn:schemas-microsoft-com:office:office" xmlns:r="http://schemas.openxmlformats.org/officeDocument/2006/relationships" xmlns:m="http://schemas.openxmlformats.org/officeDocument/2006/math" xmlns:v="urn:schemas-microsoft-com:vml" xmlns:wp14="http://schemas.microsoft.com/office/word/2010/wordprocessingDrawing" xmlns:wp="http://schemas.openxmlformats.org/drawingml/2006/wordprocessingDrawing" xmlns:w10="urn:schemas-microsoft-com:office:word" xmlns:w="http://schemas.openxmlformats.org/wordprocessingml/2006/main" xmlns:w14="http://schemas.microsoft.com/office/word/2010/wordml" xmlns:w15="http://schemas.microsoft.com/office/word/2012/wordml" xmlns:w16cid="http://schemas.microsoft.com/office/word/2016/wordml/cid" xmlns:w16se="http://schemas.microsoft.com/office/word/2015/wordml/symex" xmlns:wpg="http://schemas.microsoft.com/office/word/2010/wordprocessingGroup" xmlns:wpi="http://schemas.microsoft.com/office/word/2010/wordprocessingInk" xmlns:wne="http://schemas.microsoft.com/office/word/2006/wordml" xmlns:wps="http://schemas.microsoft.com/office/word/2010/wordprocessingShape" mc:Ignorable="w14 w15 w16se w16cid wp14">
+<w:document xmlns:wpc="http://schemas.microsoft.com/office/word/2010/wordprocessingCanvas" xmlns:cx="http://schemas.microsoft.com/office/drawing/2014/chartex" xmlns:cx1="http://schemas.microsoft.com/office/drawing/2015/9/8/chartex" xmlns:cx2="http://schemas.microsoft.com/office/drawing/2015/10/21/chartex" xmlns:cx3="http://schemas.microsoft.com/office/drawing/2016/5/9/chartex" xmlns:cx4="http://schemas.microsoft.com/office/drawing/2016/5/10/chartex" xmlns:cx5="http://schemas.microsoft.com/office/drawing/2016/5/11/chartex" xmlns:cx6="http://schemas.microsoft.com/office/drawing/2016/5/12/chartex" xmlns:cx7="http://schemas.microsoft.com/office/drawing/2016/5/13/chartex" xmlns:cx8="http://schemas.microsoft.com/office/drawing/2016/5/14/chartex" xmlns:mc="http://schemas.openxmlformats.org/markup-compatibility/2006" xmlns:aink="http://schemas.microsoft.com/office/drawing/2016/ink" xmlns:am3d="http://schemas.microsoft.com/office/drawing/2017/model3d" xmlns:o="urn:schemas-microsoft-com:office:office" xmlns:r="http://schemas.openxmlformats.org/officeDocument/2006/relationships" xmlns:m="http://schemas.openxmlformats.org/officeDocument/2006/math" xmlns:v="urn:schemas-microsoft-com:vml" xmlns:wp14="http://schemas.microsoft.com/office/word/2010/wordprocessingDrawing" xmlns:wp="http://schemas.openxmlformats.org/drawingml/2006/wordprocessingDrawing" xmlns:w10="urn:schemas-microsoft-com:office:word" xmlns:w="http://schemas.openxmlformats.org/wordprocessingml/2006/main" xmlns:w14="http://schemas.microsoft.com/office/word/2010/wordml" xmlns:w15="http://schemas.microsoft.com/office/word/2012/wordml" xmlns:w16cex="http://schemas.microsoft.com/office/word/2018/wordml/cex" xmlns:w16cid="http://schemas.microsoft.com/office/word/2016/wordml/cid" xmlns:w16="http://schemas.microsoft.com/office/word/2018/wordml" xmlns:w16se="http://schemas.microsoft.com/office/word/2015/wordml/symex" xmlns:wpg="http://schemas.microsoft.com/office/word/2010/wordprocessingGroup" xmlns:wpi="http://schemas.microsoft.com/office/word/2010/wordprocessingInk" xmlns:wne="http://schemas.microsoft.com/office/word/2006/wordml" xmlns:wps="http://schemas.microsoft.com/office/word/2010/wordprocessingShape" mc:Ignorable="w14 w15 w16se w16cid w16 w16cex wp14">
   <w:body>
     <w:p>
       <w:pPr>
@@ -17,8 +17,6 @@
       <w:r>
         <w:t>Load</w:t>
       </w:r>
-      <w:bookmarkStart w:id="0" w:name="_GoBack"/>
-      <w:bookmarkEnd w:id="0"/>
       <w:r>
         <w:t xml:space="preserve"> Medics Tab</w:t>
       </w:r>
@@ -136,6 +134,119 @@
       </w:tr>
     </w:tbl>
     <w:p/>
+    <w:p>
+      <w:r>
+        <w:t>Add medic</w:t>
+      </w:r>
+    </w:p>
+    <w:p>
+      <w:pPr>
+        <w:pStyle w:val="ListParagraph"/>
+        <w:numPr>
+          <w:ilvl w:val="0"/>
+          <w:numId w:val="7"/>
+        </w:numPr>
+      </w:pPr>
+      <w:r>
+        <w:rPr>
+          <w:b/>
+          <w:bCs/>
+        </w:rPr>
+        <w:t>actor</w:t>
+      </w:r>
+      <w:r>
+        <w:t>: user</w:t>
+      </w:r>
+    </w:p>
+    <w:p>
+      <w:pPr>
+        <w:pStyle w:val="ListParagraph"/>
+        <w:numPr>
+          <w:ilvl w:val="0"/>
+          <w:numId w:val="7"/>
+        </w:numPr>
+      </w:pPr>
+      <w:r>
+        <w:rPr>
+          <w:b/>
+          <w:bCs/>
+        </w:rPr>
+        <w:t>action</w:t>
+      </w:r>
+      <w:r>
+        <w:t>: add new medic</w:t>
+      </w:r>
+    </w:p>
+    <w:p>
+      <w:pPr>
+        <w:pStyle w:val="ListParagraph"/>
+        <w:numPr>
+          <w:ilvl w:val="0"/>
+          <w:numId w:val="7"/>
+        </w:numPr>
+        <w:rPr>
+          <w:b/>
+          <w:bCs/>
+        </w:rPr>
+      </w:pPr>
+      <w:r>
+        <w:rPr>
+          <w:b/>
+          <w:bCs/>
+        </w:rPr>
+        <w:t>steps</w:t>
+      </w:r>
+      <w:r>
+        <w:t>:</w:t>
+      </w:r>
+    </w:p>
+    <w:p>
+      <w:pPr>
+        <w:pStyle w:val="ListParagraph"/>
+        <w:numPr>
+          <w:ilvl w:val="1"/>
+          <w:numId w:val="7"/>
+        </w:numPr>
+      </w:pPr>
+      <w:r>
+        <w:t>validate medic data</w:t>
+      </w:r>
+    </w:p>
+    <w:p>
+      <w:pPr>
+        <w:pStyle w:val="ListParagraph"/>
+        <w:numPr>
+          <w:ilvl w:val="1"/>
+          <w:numId w:val="7"/>
+        </w:numPr>
+      </w:pPr>
+      <w:r>
+        <w:t>check if similar medic exists</w:t>
+      </w:r>
+    </w:p>
+    <w:p>
+      <w:pPr>
+        <w:pStyle w:val="ListParagraph"/>
+        <w:numPr>
+          <w:ilvl w:val="1"/>
+          <w:numId w:val="7"/>
+        </w:numPr>
+      </w:pPr>
+      <w:r>
+        <w:t>add medic in the storage</w:t>
+      </w:r>
+    </w:p>
+    <w:p/>
+    <w:p>
+      <w:r>
+        <w:t>See all medics list</w:t>
+      </w:r>
+    </w:p>
+    <w:p>
+      <w:r>
+        <w:t>See medic details</w:t>
+      </w:r>
+    </w:p>
     <w:sectPr>
       <w:footerReference w:type="default" r:id="rId10"/>
       <w:pgSz w:w="11906" w:h="16838" w:code="9"/>
@@ -148,7 +259,7 @@
 </file>
 
 <file path=word/endnotes.xml><?xml version="1.0" encoding="utf-8"?>
-<w:endnotes xmlns:wpc="http://schemas.microsoft.com/office/word/2010/wordprocessingCanvas" xmlns:cx="http://schemas.microsoft.com/office/drawing/2014/chartex" xmlns:cx1="http://schemas.microsoft.com/office/drawing/2015/9/8/chartex" xmlns:cx2="http://schemas.microsoft.com/office/drawing/2015/10/21/chartex" xmlns:cx3="http://schemas.microsoft.com/office/drawing/2016/5/9/chartex" xmlns:cx4="http://schemas.microsoft.com/office/drawing/2016/5/10/chartex" xmlns:cx5="http://schemas.microsoft.com/office/drawing/2016/5/11/chartex" xmlns:cx6="http://schemas.microsoft.com/office/drawing/2016/5/12/chartex" xmlns:cx7="http://schemas.microsoft.com/office/drawing/2016/5/13/chartex" xmlns:cx8="http://schemas.microsoft.com/office/drawing/2016/5/14/chartex" xmlns:mc="http://schemas.openxmlformats.org/markup-compatibility/2006" xmlns:aink="http://schemas.microsoft.com/office/drawing/2016/ink" xmlns:am3d="http://schemas.microsoft.com/office/drawing/2017/model3d" xmlns:o="urn:schemas-microsoft-com:office:office" xmlns:r="http://schemas.openxmlformats.org/officeDocument/2006/relationships" xmlns:m="http://schemas.openxmlformats.org/officeDocument/2006/math" xmlns:v="urn:schemas-microsoft-com:vml" xmlns:wp14="http://schemas.microsoft.com/office/word/2010/wordprocessingDrawing" xmlns:wp="http://schemas.openxmlformats.org/drawingml/2006/wordprocessingDrawing" xmlns:w10="urn:schemas-microsoft-com:office:word" xmlns:w="http://schemas.openxmlformats.org/wordprocessingml/2006/main" xmlns:w14="http://schemas.microsoft.com/office/word/2010/wordml" xmlns:w15="http://schemas.microsoft.com/office/word/2012/wordml" xmlns:w16cid="http://schemas.microsoft.com/office/word/2016/wordml/cid" xmlns:w16se="http://schemas.microsoft.com/office/word/2015/wordml/symex" xmlns:wpg="http://schemas.microsoft.com/office/word/2010/wordprocessingGroup" xmlns:wpi="http://schemas.microsoft.com/office/word/2010/wordprocessingInk" xmlns:wne="http://schemas.microsoft.com/office/word/2006/wordml" xmlns:wps="http://schemas.microsoft.com/office/word/2010/wordprocessingShape" mc:Ignorable="w14 w15 w16se w16cid wp14">
+<w:endnotes xmlns:wpc="http://schemas.microsoft.com/office/word/2010/wordprocessingCanvas" xmlns:cx="http://schemas.microsoft.com/office/drawing/2014/chartex" xmlns:cx1="http://schemas.microsoft.com/office/drawing/2015/9/8/chartex" xmlns:cx2="http://schemas.microsoft.com/office/drawing/2015/10/21/chartex" xmlns:cx3="http://schemas.microsoft.com/office/drawing/2016/5/9/chartex" xmlns:cx4="http://schemas.microsoft.com/office/drawing/2016/5/10/chartex" xmlns:cx5="http://schemas.microsoft.com/office/drawing/2016/5/11/chartex" xmlns:cx6="http://schemas.microsoft.com/office/drawing/2016/5/12/chartex" xmlns:cx7="http://schemas.microsoft.com/office/drawing/2016/5/13/chartex" xmlns:cx8="http://schemas.microsoft.com/office/drawing/2016/5/14/chartex" xmlns:mc="http://schemas.openxmlformats.org/markup-compatibility/2006" xmlns:aink="http://schemas.microsoft.com/office/drawing/2016/ink" xmlns:am3d="http://schemas.microsoft.com/office/drawing/2017/model3d" xmlns:o="urn:schemas-microsoft-com:office:office" xmlns:r="http://schemas.openxmlformats.org/officeDocument/2006/relationships" xmlns:m="http://schemas.openxmlformats.org/officeDocument/2006/math" xmlns:v="urn:schemas-microsoft-com:vml" xmlns:wp14="http://schemas.microsoft.com/office/word/2010/wordprocessingDrawing" xmlns:wp="http://schemas.openxmlformats.org/drawingml/2006/wordprocessingDrawing" xmlns:w10="urn:schemas-microsoft-com:office:word" xmlns:w="http://schemas.openxmlformats.org/wordprocessingml/2006/main" xmlns:w14="http://schemas.microsoft.com/office/word/2010/wordml" xmlns:w15="http://schemas.microsoft.com/office/word/2012/wordml" xmlns:w16cex="http://schemas.microsoft.com/office/word/2018/wordml/cex" xmlns:w16cid="http://schemas.microsoft.com/office/word/2016/wordml/cid" xmlns:w16="http://schemas.microsoft.com/office/word/2018/wordml" xmlns:w16se="http://schemas.microsoft.com/office/word/2015/wordml/symex" xmlns:wpg="http://schemas.microsoft.com/office/word/2010/wordprocessingGroup" xmlns:wpi="http://schemas.microsoft.com/office/word/2010/wordprocessingInk" xmlns:wne="http://schemas.microsoft.com/office/word/2006/wordml" xmlns:wps="http://schemas.microsoft.com/office/word/2010/wordprocessingShape" mc:Ignorable="w14 w15 w16se w16cid w16 w16cex wp14">
   <w:endnote w:type="separator" w:id="-1">
     <w:p>
       <w:pPr>
@@ -173,7 +284,7 @@
 </file>
 
 <file path=word/footer1.xml><?xml version="1.0" encoding="utf-8"?>
-<w:ftr xmlns:wpc="http://schemas.microsoft.com/office/word/2010/wordprocessingCanvas" xmlns:cx="http://schemas.microsoft.com/office/drawing/2014/chartex" xmlns:cx1="http://schemas.microsoft.com/office/drawing/2015/9/8/chartex" xmlns:cx2="http://schemas.microsoft.com/office/drawing/2015/10/21/chartex" xmlns:cx3="http://schemas.microsoft.com/office/drawing/2016/5/9/chartex" xmlns:cx4="http://schemas.microsoft.com/office/drawing/2016/5/10/chartex" xmlns:cx5="http://schemas.microsoft.com/office/drawing/2016/5/11/chartex" xmlns:cx6="http://schemas.microsoft.com/office/drawing/2016/5/12/chartex" xmlns:cx7="http://schemas.microsoft.com/office/drawing/2016/5/13/chartex" xmlns:cx8="http://schemas.microsoft.com/office/drawing/2016/5/14/chartex" xmlns:mc="http://schemas.openxmlformats.org/markup-compatibility/2006" xmlns:aink="http://schemas.microsoft.com/office/drawing/2016/ink" xmlns:am3d="http://schemas.microsoft.com/office/drawing/2017/model3d" xmlns:o="urn:schemas-microsoft-com:office:office" xmlns:r="http://schemas.openxmlformats.org/officeDocument/2006/relationships" xmlns:m="http://schemas.openxmlformats.org/officeDocument/2006/math" xmlns:v="urn:schemas-microsoft-com:vml" xmlns:wp14="http://schemas.microsoft.com/office/word/2010/wordprocessingDrawing" xmlns:wp="http://schemas.openxmlformats.org/drawingml/2006/wordprocessingDrawing" xmlns:w10="urn:schemas-microsoft-com:office:word" xmlns:w="http://schemas.openxmlformats.org/wordprocessingml/2006/main" xmlns:w14="http://schemas.microsoft.com/office/word/2010/wordml" xmlns:w15="http://schemas.microsoft.com/office/word/2012/wordml" xmlns:w16cid="http://schemas.microsoft.com/office/word/2016/wordml/cid" xmlns:w16se="http://schemas.microsoft.com/office/word/2015/wordml/symex" xmlns:wpg="http://schemas.microsoft.com/office/word/2010/wordprocessingGroup" xmlns:wpi="http://schemas.microsoft.com/office/word/2010/wordprocessingInk" xmlns:wne="http://schemas.microsoft.com/office/word/2006/wordml" xmlns:wps="http://schemas.microsoft.com/office/word/2010/wordprocessingShape" mc:Ignorable="w14 w15 w16se w16cid wp14">
+<w:ftr xmlns:wpc="http://schemas.microsoft.com/office/word/2010/wordprocessingCanvas" xmlns:cx="http://schemas.microsoft.com/office/drawing/2014/chartex" xmlns:cx1="http://schemas.microsoft.com/office/drawing/2015/9/8/chartex" xmlns:cx2="http://schemas.microsoft.com/office/drawing/2015/10/21/chartex" xmlns:cx3="http://schemas.microsoft.com/office/drawing/2016/5/9/chartex" xmlns:cx4="http://schemas.microsoft.com/office/drawing/2016/5/10/chartex" xmlns:cx5="http://schemas.microsoft.com/office/drawing/2016/5/11/chartex" xmlns:cx6="http://schemas.microsoft.com/office/drawing/2016/5/12/chartex" xmlns:cx7="http://schemas.microsoft.com/office/drawing/2016/5/13/chartex" xmlns:cx8="http://schemas.microsoft.com/office/drawing/2016/5/14/chartex" xmlns:mc="http://schemas.openxmlformats.org/markup-compatibility/2006" xmlns:aink="http://schemas.microsoft.com/office/drawing/2016/ink" xmlns:am3d="http://schemas.microsoft.com/office/drawing/2017/model3d" xmlns:o="urn:schemas-microsoft-com:office:office" xmlns:r="http://schemas.openxmlformats.org/officeDocument/2006/relationships" xmlns:m="http://schemas.openxmlformats.org/officeDocument/2006/math" xmlns:v="urn:schemas-microsoft-com:vml" xmlns:wp14="http://schemas.microsoft.com/office/word/2010/wordprocessingDrawing" xmlns:wp="http://schemas.openxmlformats.org/drawingml/2006/wordprocessingDrawing" xmlns:w10="urn:schemas-microsoft-com:office:word" xmlns:w="http://schemas.openxmlformats.org/wordprocessingml/2006/main" xmlns:w14="http://schemas.microsoft.com/office/word/2010/wordml" xmlns:w15="http://schemas.microsoft.com/office/word/2012/wordml" xmlns:w16cex="http://schemas.microsoft.com/office/word/2018/wordml/cex" xmlns:w16cid="http://schemas.microsoft.com/office/word/2016/wordml/cid" xmlns:w16="http://schemas.microsoft.com/office/word/2018/wordml" xmlns:w16se="http://schemas.microsoft.com/office/word/2015/wordml/symex" xmlns:wpg="http://schemas.microsoft.com/office/word/2010/wordprocessingGroup" xmlns:wpi="http://schemas.microsoft.com/office/word/2010/wordprocessingInk" xmlns:wne="http://schemas.microsoft.com/office/word/2006/wordml" xmlns:wps="http://schemas.microsoft.com/office/word/2010/wordprocessingShape" mc:Ignorable="w14 w15 w16se w16cid w16 w16cex wp14">
   <w:sdt>
     <w:sdtPr>
       <w:id w:val="904339536"/>
@@ -226,7 +337,7 @@
 </file>
 
 <file path=word/footnotes.xml><?xml version="1.0" encoding="utf-8"?>
-<w:footnotes xmlns:wpc="http://schemas.microsoft.com/office/word/2010/wordprocessingCanvas" xmlns:cx="http://schemas.microsoft.com/office/drawing/2014/chartex" xmlns:cx1="http://schemas.microsoft.com/office/drawing/2015/9/8/chartex" xmlns:cx2="http://schemas.microsoft.com/office/drawing/2015/10/21/chartex" xmlns:cx3="http://schemas.microsoft.com/office/drawing/2016/5/9/chartex" xmlns:cx4="http://schemas.microsoft.com/office/drawing/2016/5/10/chartex" xmlns:cx5="http://schemas.microsoft.com/office/drawing/2016/5/11/chartex" xmlns:cx6="http://schemas.microsoft.com/office/drawing/2016/5/12/chartex" xmlns:cx7="http://schemas.microsoft.com/office/drawing/2016/5/13/chartex" xmlns:cx8="http://schemas.microsoft.com/office/drawing/2016/5/14/chartex" xmlns:mc="http://schemas.openxmlformats.org/markup-compatibility/2006" xmlns:aink="http://schemas.microsoft.com/office/drawing/2016/ink" xmlns:am3d="http://schemas.microsoft.com/office/drawing/2017/model3d" xmlns:o="urn:schemas-microsoft-com:office:office" xmlns:r="http://schemas.openxmlformats.org/officeDocument/2006/relationships" xmlns:m="http://schemas.openxmlformats.org/officeDocument/2006/math" xmlns:v="urn:schemas-microsoft-com:vml" xmlns:wp14="http://schemas.microsoft.com/office/word/2010/wordprocessingDrawing" xmlns:wp="http://schemas.openxmlformats.org/drawingml/2006/wordprocessingDrawing" xmlns:w10="urn:schemas-microsoft-com:office:word" xmlns:w="http://schemas.openxmlformats.org/wordprocessingml/2006/main" xmlns:w14="http://schemas.microsoft.com/office/word/2010/wordml" xmlns:w15="http://schemas.microsoft.com/office/word/2012/wordml" xmlns:w16cid="http://schemas.microsoft.com/office/word/2016/wordml/cid" xmlns:w16se="http://schemas.microsoft.com/office/word/2015/wordml/symex" xmlns:wpg="http://schemas.microsoft.com/office/word/2010/wordprocessingGroup" xmlns:wpi="http://schemas.microsoft.com/office/word/2010/wordprocessingInk" xmlns:wne="http://schemas.microsoft.com/office/word/2006/wordml" xmlns:wps="http://schemas.microsoft.com/office/word/2010/wordprocessingShape" mc:Ignorable="w14 w15 w16se w16cid wp14">
+<w:footnotes xmlns:wpc="http://schemas.microsoft.com/office/word/2010/wordprocessingCanvas" xmlns:cx="http://schemas.microsoft.com/office/drawing/2014/chartex" xmlns:cx1="http://schemas.microsoft.com/office/drawing/2015/9/8/chartex" xmlns:cx2="http://schemas.microsoft.com/office/drawing/2015/10/21/chartex" xmlns:cx3="http://schemas.microsoft.com/office/drawing/2016/5/9/chartex" xmlns:cx4="http://schemas.microsoft.com/office/drawing/2016/5/10/chartex" xmlns:cx5="http://schemas.microsoft.com/office/drawing/2016/5/11/chartex" xmlns:cx6="http://schemas.microsoft.com/office/drawing/2016/5/12/chartex" xmlns:cx7="http://schemas.microsoft.com/office/drawing/2016/5/13/chartex" xmlns:cx8="http://schemas.microsoft.com/office/drawing/2016/5/14/chartex" xmlns:mc="http://schemas.openxmlformats.org/markup-compatibility/2006" xmlns:aink="http://schemas.microsoft.com/office/drawing/2016/ink" xmlns:am3d="http://schemas.microsoft.com/office/drawing/2017/model3d" xmlns:o="urn:schemas-microsoft-com:office:office" xmlns:r="http://schemas.openxmlformats.org/officeDocument/2006/relationships" xmlns:m="http://schemas.openxmlformats.org/officeDocument/2006/math" xmlns:v="urn:schemas-microsoft-com:vml" xmlns:wp14="http://schemas.microsoft.com/office/word/2010/wordprocessingDrawing" xmlns:wp="http://schemas.openxmlformats.org/drawingml/2006/wordprocessingDrawing" xmlns:w10="urn:schemas-microsoft-com:office:word" xmlns:w="http://schemas.openxmlformats.org/wordprocessingml/2006/main" xmlns:w14="http://schemas.microsoft.com/office/word/2010/wordml" xmlns:w15="http://schemas.microsoft.com/office/word/2012/wordml" xmlns:w16cex="http://schemas.microsoft.com/office/word/2018/wordml/cex" xmlns:w16cid="http://schemas.microsoft.com/office/word/2016/wordml/cid" xmlns:w16="http://schemas.microsoft.com/office/word/2018/wordml" xmlns:w16se="http://schemas.microsoft.com/office/word/2015/wordml/symex" xmlns:wpg="http://schemas.microsoft.com/office/word/2010/wordprocessingGroup" xmlns:wpi="http://schemas.microsoft.com/office/word/2010/wordprocessingInk" xmlns:wne="http://schemas.microsoft.com/office/word/2006/wordml" xmlns:wps="http://schemas.microsoft.com/office/word/2010/wordprocessingShape" mc:Ignorable="w14 w15 w16se w16cid w16 w16cex wp14">
   <w:footnote w:type="separator" w:id="-1">
     <w:p>
       <w:pPr>
@@ -251,8 +362,121 @@
 </file>
 
 <file path=word/numbering.xml><?xml version="1.0" encoding="utf-8"?>
-<w:numbering xmlns:wpc="http://schemas.microsoft.com/office/word/2010/wordprocessingCanvas" xmlns:cx="http://schemas.microsoft.com/office/drawing/2014/chartex" xmlns:cx1="http://schemas.microsoft.com/office/drawing/2015/9/8/chartex" xmlns:cx2="http://schemas.microsoft.com/office/drawing/2015/10/21/chartex" xmlns:cx3="http://schemas.microsoft.com/office/drawing/2016/5/9/chartex" xmlns:cx4="http://schemas.microsoft.com/office/drawing/2016/5/10/chartex" xmlns:cx5="http://schemas.microsoft.com/office/drawing/2016/5/11/chartex" xmlns:cx6="http://schemas.microsoft.com/office/drawing/2016/5/12/chartex" xmlns:cx7="http://schemas.microsoft.com/office/drawing/2016/5/13/chartex" xmlns:cx8="http://schemas.microsoft.com/office/drawing/2016/5/14/chartex" xmlns:mc="http://schemas.openxmlformats.org/markup-compatibility/2006" xmlns:aink="http://schemas.microsoft.com/office/drawing/2016/ink" xmlns:am3d="http://schemas.microsoft.com/office/drawing/2017/model3d" xmlns:o="urn:schemas-microsoft-com:office:office" xmlns:r="http://schemas.openxmlformats.org/officeDocument/2006/relationships" xmlns:m="http://schemas.openxmlformats.org/officeDocument/2006/math" xmlns:v="urn:schemas-microsoft-com:vml" xmlns:wp14="http://schemas.microsoft.com/office/word/2010/wordprocessingDrawing" xmlns:wp="http://schemas.openxmlformats.org/drawingml/2006/wordprocessingDrawing" xmlns:w10="urn:schemas-microsoft-com:office:word" xmlns:w="http://schemas.openxmlformats.org/wordprocessingml/2006/main" xmlns:w14="http://schemas.microsoft.com/office/word/2010/wordml" xmlns:w15="http://schemas.microsoft.com/office/word/2012/wordml" xmlns:w16cid="http://schemas.microsoft.com/office/word/2016/wordml/cid" xmlns:w16se="http://schemas.microsoft.com/office/word/2015/wordml/symex" xmlns:wpg="http://schemas.microsoft.com/office/word/2010/wordprocessingGroup" xmlns:wpi="http://schemas.microsoft.com/office/word/2010/wordprocessingInk" xmlns:wne="http://schemas.microsoft.com/office/word/2006/wordml" xmlns:wps="http://schemas.microsoft.com/office/word/2010/wordprocessingShape" mc:Ignorable="w14 w15 w16se w16cid wp14">
+<w:numbering xmlns:wpc="http://schemas.microsoft.com/office/word/2010/wordprocessingCanvas" xmlns:cx="http://schemas.microsoft.com/office/drawing/2014/chartex" xmlns:cx1="http://schemas.microsoft.com/office/drawing/2015/9/8/chartex" xmlns:cx2="http://schemas.microsoft.com/office/drawing/2015/10/21/chartex" xmlns:cx3="http://schemas.microsoft.com/office/drawing/2016/5/9/chartex" xmlns:cx4="http://schemas.microsoft.com/office/drawing/2016/5/10/chartex" xmlns:cx5="http://schemas.microsoft.com/office/drawing/2016/5/11/chartex" xmlns:cx6="http://schemas.microsoft.com/office/drawing/2016/5/12/chartex" xmlns:cx7="http://schemas.microsoft.com/office/drawing/2016/5/13/chartex" xmlns:cx8="http://schemas.microsoft.com/office/drawing/2016/5/14/chartex" xmlns:mc="http://schemas.openxmlformats.org/markup-compatibility/2006" xmlns:aink="http://schemas.microsoft.com/office/drawing/2016/ink" xmlns:am3d="http://schemas.microsoft.com/office/drawing/2017/model3d" xmlns:o="urn:schemas-microsoft-com:office:office" xmlns:r="http://schemas.openxmlformats.org/officeDocument/2006/relationships" xmlns:m="http://schemas.openxmlformats.org/officeDocument/2006/math" xmlns:v="urn:schemas-microsoft-com:vml" xmlns:wp14="http://schemas.microsoft.com/office/word/2010/wordprocessingDrawing" xmlns:wp="http://schemas.openxmlformats.org/drawingml/2006/wordprocessingDrawing" xmlns:w10="urn:schemas-microsoft-com:office:word" xmlns:w="http://schemas.openxmlformats.org/wordprocessingml/2006/main" xmlns:w14="http://schemas.microsoft.com/office/word/2010/wordml" xmlns:w15="http://schemas.microsoft.com/office/word/2012/wordml" xmlns:w16cex="http://schemas.microsoft.com/office/word/2018/wordml/cex" xmlns:w16cid="http://schemas.microsoft.com/office/word/2016/wordml/cid" xmlns:w16="http://schemas.microsoft.com/office/word/2018/wordml" xmlns:w16se="http://schemas.microsoft.com/office/word/2015/wordml/symex" xmlns:wpg="http://schemas.microsoft.com/office/word/2010/wordprocessingGroup" xmlns:wpi="http://schemas.microsoft.com/office/word/2010/wordprocessingInk" xmlns:wne="http://schemas.microsoft.com/office/word/2006/wordml" xmlns:wps="http://schemas.microsoft.com/office/word/2010/wordprocessingShape" mc:Ignorable="w14 w15 w16se w16cid w16 w16cex wp14">
   <w:abstractNum w:abstractNumId="0" w15:restartNumberingAfterBreak="0">
+    <w:nsid w:val="01C47A3C"/>
+    <w:multiLevelType w:val="hybridMultilevel"/>
+    <w:tmpl w:val="6384427E"/>
+    <w:lvl w:ilvl="0" w:tplc="08090001">
+      <w:start w:val="1"/>
+      <w:numFmt w:val="bullet"/>
+      <w:lvlText w:val=""/>
+      <w:lvlJc w:val="left"/>
+      <w:pPr>
+        <w:ind w:left="720" w:hanging="360"/>
+      </w:pPr>
+      <w:rPr>
+        <w:rFonts w:ascii="Symbol" w:hAnsi="Symbol" w:hint="default"/>
+      </w:rPr>
+    </w:lvl>
+    <w:lvl w:ilvl="1" w:tplc="08090003">
+      <w:start w:val="1"/>
+      <w:numFmt w:val="bullet"/>
+      <w:lvlText w:val="o"/>
+      <w:lvlJc w:val="left"/>
+      <w:pPr>
+        <w:ind w:left="1440" w:hanging="360"/>
+      </w:pPr>
+      <w:rPr>
+        <w:rFonts w:ascii="Courier New" w:hAnsi="Courier New" w:cs="Courier New" w:hint="default"/>
+      </w:rPr>
+    </w:lvl>
+    <w:lvl w:ilvl="2" w:tplc="08090005" w:tentative="1">
+      <w:start w:val="1"/>
+      <w:numFmt w:val="bullet"/>
+      <w:lvlText w:val=""/>
+      <w:lvlJc w:val="left"/>
+      <w:pPr>
+        <w:ind w:left="2160" w:hanging="360"/>
+      </w:pPr>
+      <w:rPr>
+        <w:rFonts w:ascii="Wingdings" w:hAnsi="Wingdings" w:hint="default"/>
+      </w:rPr>
+    </w:lvl>
+    <w:lvl w:ilvl="3" w:tplc="08090001" w:tentative="1">
+      <w:start w:val="1"/>
+      <w:numFmt w:val="bullet"/>
+      <w:lvlText w:val=""/>
+      <w:lvlJc w:val="left"/>
+      <w:pPr>
+        <w:ind w:left="2880" w:hanging="360"/>
+      </w:pPr>
+      <w:rPr>
+        <w:rFonts w:ascii="Symbol" w:hAnsi="Symbol" w:hint="default"/>
+      </w:rPr>
+    </w:lvl>
+    <w:lvl w:ilvl="4" w:tplc="08090003" w:tentative="1">
+      <w:start w:val="1"/>
+      <w:numFmt w:val="bullet"/>
+      <w:lvlText w:val="o"/>
+      <w:lvlJc w:val="left"/>
+      <w:pPr>
+        <w:ind w:left="3600" w:hanging="360"/>
+      </w:pPr>
+      <w:rPr>
+        <w:rFonts w:ascii="Courier New" w:hAnsi="Courier New" w:cs="Courier New" w:hint="default"/>
+      </w:rPr>
+    </w:lvl>
+    <w:lvl w:ilvl="5" w:tplc="08090005" w:tentative="1">
+      <w:start w:val="1"/>
+      <w:numFmt w:val="bullet"/>
+      <w:lvlText w:val=""/>
+      <w:lvlJc w:val="left"/>
+      <w:pPr>
+        <w:ind w:left="4320" w:hanging="360"/>
+      </w:pPr>
+      <w:rPr>
+        <w:rFonts w:ascii="Wingdings" w:hAnsi="Wingdings" w:hint="default"/>
+      </w:rPr>
+    </w:lvl>
+    <w:lvl w:ilvl="6" w:tplc="08090001" w:tentative="1">
+      <w:start w:val="1"/>
+      <w:numFmt w:val="bullet"/>
+      <w:lvlText w:val=""/>
+      <w:lvlJc w:val="left"/>
+      <w:pPr>
+        <w:ind w:left="5040" w:hanging="360"/>
+      </w:pPr>
+      <w:rPr>
+        <w:rFonts w:ascii="Symbol" w:hAnsi="Symbol" w:hint="default"/>
+      </w:rPr>
+    </w:lvl>
+    <w:lvl w:ilvl="7" w:tplc="08090003" w:tentative="1">
+      <w:start w:val="1"/>
+      <w:numFmt w:val="bullet"/>
+      <w:lvlText w:val="o"/>
+      <w:lvlJc w:val="left"/>
+      <w:pPr>
+        <w:ind w:left="5760" w:hanging="360"/>
+      </w:pPr>
+      <w:rPr>
+        <w:rFonts w:ascii="Courier New" w:hAnsi="Courier New" w:cs="Courier New" w:hint="default"/>
+      </w:rPr>
+    </w:lvl>
+    <w:lvl w:ilvl="8" w:tplc="08090005" w:tentative="1">
+      <w:start w:val="1"/>
+      <w:numFmt w:val="bullet"/>
+      <w:lvlText w:val=""/>
+      <w:lvlJc w:val="left"/>
+      <w:pPr>
+        <w:ind w:left="6480" w:hanging="360"/>
+      </w:pPr>
+      <w:rPr>
+        <w:rFonts w:ascii="Wingdings" w:hAnsi="Wingdings" w:hint="default"/>
+      </w:rPr>
+    </w:lvl>
+  </w:abstractNum>
+  <w:abstractNum w:abstractNumId="1" w15:restartNumberingAfterBreak="0">
     <w:nsid w:val="185952FC"/>
     <w:multiLevelType w:val="hybridMultilevel"/>
     <w:tmpl w:val="4B3466BE"/>
@@ -364,7 +588,7 @@
       </w:rPr>
     </w:lvl>
   </w:abstractNum>
-  <w:abstractNum w:abstractNumId="1" w15:restartNumberingAfterBreak="0">
+  <w:abstractNum w:abstractNumId="2" w15:restartNumberingAfterBreak="0">
     <w:nsid w:val="1A6603A3"/>
     <w:multiLevelType w:val="hybridMultilevel"/>
     <w:tmpl w:val="23E092EA"/>
@@ -453,7 +677,7 @@
       </w:pPr>
     </w:lvl>
   </w:abstractNum>
-  <w:abstractNum w:abstractNumId="2" w15:restartNumberingAfterBreak="0">
+  <w:abstractNum w:abstractNumId="3" w15:restartNumberingAfterBreak="0">
     <w:nsid w:val="2E0364A6"/>
     <w:multiLevelType w:val="hybridMultilevel"/>
     <w:tmpl w:val="5330C41E"/>
@@ -565,7 +789,7 @@
       </w:rPr>
     </w:lvl>
   </w:abstractNum>
-  <w:abstractNum w:abstractNumId="3" w15:restartNumberingAfterBreak="0">
+  <w:abstractNum w:abstractNumId="4" w15:restartNumberingAfterBreak="0">
     <w:nsid w:val="30A26647"/>
     <w:multiLevelType w:val="hybridMultilevel"/>
     <w:tmpl w:val="45A083EA"/>
@@ -677,7 +901,7 @@
       </w:rPr>
     </w:lvl>
   </w:abstractNum>
-  <w:abstractNum w:abstractNumId="4" w15:restartNumberingAfterBreak="0">
+  <w:abstractNum w:abstractNumId="5" w15:restartNumberingAfterBreak="0">
     <w:nsid w:val="38560B7E"/>
     <w:multiLevelType w:val="hybridMultilevel"/>
     <w:tmpl w:val="74D46920"/>
@@ -789,7 +1013,7 @@
       </w:rPr>
     </w:lvl>
   </w:abstractNum>
-  <w:abstractNum w:abstractNumId="5" w15:restartNumberingAfterBreak="0">
+  <w:abstractNum w:abstractNumId="6" w15:restartNumberingAfterBreak="0">
     <w:nsid w:val="3B2F369A"/>
     <w:multiLevelType w:val="hybridMultilevel"/>
     <w:tmpl w:val="C3345706"/>
@@ -902,28 +1126,31 @@
     </w:lvl>
   </w:abstractNum>
   <w:num w:numId="1">
+    <w:abstractNumId w:val="3"/>
+  </w:num>
+  <w:num w:numId="2">
+    <w:abstractNumId w:val="5"/>
+  </w:num>
+  <w:num w:numId="3">
+    <w:abstractNumId w:val="4"/>
+  </w:num>
+  <w:num w:numId="4">
+    <w:abstractNumId w:val="1"/>
+  </w:num>
+  <w:num w:numId="5">
+    <w:abstractNumId w:val="6"/>
+  </w:num>
+  <w:num w:numId="6">
     <w:abstractNumId w:val="2"/>
   </w:num>
-  <w:num w:numId="2">
-    <w:abstractNumId w:val="4"/>
-  </w:num>
-  <w:num w:numId="3">
-    <w:abstractNumId w:val="3"/>
-  </w:num>
-  <w:num w:numId="4">
+  <w:num w:numId="7">
     <w:abstractNumId w:val="0"/>
-  </w:num>
-  <w:num w:numId="5">
-    <w:abstractNumId w:val="5"/>
-  </w:num>
-  <w:num w:numId="6">
-    <w:abstractNumId w:val="1"/>
   </w:num>
 </w:numbering>
 </file>
 
 <file path=word/styles.xml><?xml version="1.0" encoding="utf-8"?>
-<w:styles xmlns:mc="http://schemas.openxmlformats.org/markup-compatibility/2006" xmlns:r="http://schemas.openxmlformats.org/officeDocument/2006/relationships" xmlns:w="http://schemas.openxmlformats.org/wordprocessingml/2006/main" xmlns:w14="http://schemas.microsoft.com/office/word/2010/wordml" xmlns:w15="http://schemas.microsoft.com/office/word/2012/wordml" xmlns:w16cid="http://schemas.microsoft.com/office/word/2016/wordml/cid" xmlns:w16se="http://schemas.microsoft.com/office/word/2015/wordml/symex" mc:Ignorable="w14 w15 w16se w16cid">
+<w:styles xmlns:mc="http://schemas.openxmlformats.org/markup-compatibility/2006" xmlns:r="http://schemas.openxmlformats.org/officeDocument/2006/relationships" xmlns:w="http://schemas.openxmlformats.org/wordprocessingml/2006/main" xmlns:w14="http://schemas.microsoft.com/office/word/2010/wordml" xmlns:w15="http://schemas.microsoft.com/office/word/2012/wordml" xmlns:w16cex="http://schemas.microsoft.com/office/word/2018/wordml/cex" xmlns:w16cid="http://schemas.microsoft.com/office/word/2016/wordml/cid" xmlns:w16="http://schemas.microsoft.com/office/word/2018/wordml" xmlns:w16se="http://schemas.microsoft.com/office/word/2015/wordml/symex" mc:Ignorable="w14 w15 w16se w16cid w16 w16cex">
   <w:docDefaults>
     <w:rPrDefault>
       <w:rPr>
@@ -939,7 +1166,7 @@
       </w:pPr>
     </w:pPrDefault>
   </w:docDefaults>
-  <w:latentStyles w:defLockedState="0" w:defUIPriority="99" w:defSemiHidden="0" w:defUnhideWhenUsed="0" w:defQFormat="0" w:count="377">
+  <w:latentStyles w:defLockedState="0" w:defUIPriority="99" w:defSemiHidden="0" w:defUnhideWhenUsed="0" w:defQFormat="0" w:count="376">
     <w:lsdException w:name="Normal" w:uiPriority="0" w:qFormat="1"/>
     <w:lsdException w:name="heading 1" w:uiPriority="9" w:qFormat="1"/>
     <w:lsdException w:name="heading 2" w:semiHidden="1" w:uiPriority="9" w:unhideWhenUsed="1" w:qFormat="1"/>
@@ -1316,7 +1543,6 @@
     <w:lsdException w:name="Hashtag" w:semiHidden="1" w:unhideWhenUsed="1"/>
     <w:lsdException w:name="Unresolved Mention" w:semiHidden="1" w:unhideWhenUsed="1"/>
     <w:lsdException w:name="Smart Link" w:semiHidden="1" w:unhideWhenUsed="1"/>
-    <w:lsdException w:name="Smart Link Error" w:semiHidden="1" w:unhideWhenUsed="1"/>
   </w:latentStyles>
   <w:style w:type="paragraph" w:default="1" w:styleId="Normal">
     <w:name w:val="Normal"/>
@@ -1665,6 +1891,17 @@
         <w:bCs/>
         <w:color w:val="auto"/>
       </w:rPr>
+      <w:tblPr/>
+      <w:tcPr>
+        <w:tcBorders>
+          <w:top w:val="single" w:sz="4" w:space="0" w:color="FFFFFF" w:themeColor="background1"/>
+          <w:left w:val="single" w:sz="4" w:space="0" w:color="FFFFFF" w:themeColor="background1"/>
+          <w:right w:val="single" w:sz="4" w:space="0" w:color="FFFFFF" w:themeColor="background1"/>
+          <w:insideH w:val="nil"/>
+          <w:insideV w:val="nil"/>
+        </w:tcBorders>
+        <w:shd w:val="clear" w:color="auto" w:fill="5B9BD5" w:themeFill="accent5"/>
+      </w:tcPr>
     </w:tblStylePr>
     <w:tblStylePr w:type="lastRow">
       <w:rPr>
@@ -1692,6 +1929,12 @@
       </w:rPr>
       <w:tblPr/>
       <w:tcPr>
+        <w:tcBorders>
+          <w:top w:val="single" w:sz="4" w:space="0" w:color="FFFFFF" w:themeColor="background1"/>
+          <w:left w:val="single" w:sz="4" w:space="0" w:color="FFFFFF" w:themeColor="background1"/>
+          <w:bottom w:val="single" w:sz="4" w:space="0" w:color="FFFFFF" w:themeColor="background1"/>
+          <w:insideV w:val="nil"/>
+        </w:tcBorders>
         <w:shd w:val="clear" w:color="auto" w:fill="5B9BD5" w:themeFill="accent5"/>
       </w:tcPr>
     </w:tblStylePr>
@@ -1713,6 +1956,12 @@
       </w:tcPr>
     </w:tblStylePr>
     <w:tblStylePr w:type="band1Vert">
+      <w:tblPr/>
+      <w:tcPr>
+        <w:shd w:val="clear" w:color="auto" w:fill="BDD6EE" w:themeFill="accent5" w:themeFillTint="66"/>
+      </w:tcPr>
+    </w:tblStylePr>
+    <w:tblStylePr w:type="band1Horz">
       <w:tblPr/>
       <w:tcPr>
         <w:shd w:val="clear" w:color="auto" w:fill="BDD6EE" w:themeFill="accent5" w:themeFillTint="66"/>
@@ -2042,15 +2291,6 @@
 </file>
 
 <file path=customXml/item1.xml><?xml version="1.0" encoding="utf-8"?>
-<?mso-contentType ?>
-<FormTemplates xmlns="http://schemas.microsoft.com/sharepoint/v3/contenttype/forms">
-  <Display>DocumentLibraryForm</Display>
-  <Edit>DocumentLibraryForm</Edit>
-  <New>DocumentLibraryForm</New>
-</FormTemplates>
-</file>
-
-<file path=customXml/item2.xml><?xml version="1.0" encoding="utf-8"?>
 <ct:contentTypeSchema xmlns:ct="http://schemas.microsoft.com/office/2006/metadata/contentType" xmlns:ma="http://schemas.microsoft.com/office/2006/metadata/properties/metaAttributes" ct:_="" ma:_="" ma:contentTypeName="Document" ma:contentTypeID="0x0101005A7BD0335E9E2145806403F4C5CE9A87" ma:contentTypeVersion="9" ma:contentTypeDescription="Create a new document." ma:contentTypeScope="" ma:versionID="b221de18d72683f2c90476e25300e0cb">
   <xsd:schema xmlns:xsd="http://www.w3.org/2001/XMLSchema" xmlns:xs="http://www.w3.org/2001/XMLSchema" xmlns:p="http://schemas.microsoft.com/office/2006/metadata/properties" xmlns:ns3="ddfa860d-9f79-4dfc-9eb3-e3865be249aa" xmlns:ns4="6d67e26a-7cb8-4f2e-878a-94770ae312b6" targetNamespace="http://schemas.microsoft.com/office/2006/metadata/properties" ma:root="true" ma:fieldsID="f61921f343dd015933c1987243d30f62" ns3:_="" ns4:_="">
     <xsd:import namespace="ddfa860d-9f79-4dfc-9eb3-e3865be249aa"/>
@@ -2247,6 +2487,15 @@
 </ct:contentTypeSchema>
 </file>
 
+<file path=customXml/item2.xml><?xml version="1.0" encoding="utf-8"?>
+<?mso-contentType ?>
+<FormTemplates xmlns="http://schemas.microsoft.com/sharepoint/v3/contenttype/forms">
+  <Display>DocumentLibraryForm</Display>
+  <Edit>DocumentLibraryForm</Edit>
+  <New>DocumentLibraryForm</New>
+</FormTemplates>
+</file>
+
 <file path=customXml/item3.xml><?xml version="1.0" encoding="utf-8"?>
 <p:properties xmlns:p="http://schemas.microsoft.com/office/2006/metadata/properties" xmlns:xsi="http://www.w3.org/2001/XMLSchema-instance" xmlns:pc="http://schemas.microsoft.com/office/infopath/2007/PartnerControls">
   <documentManagement/>
@@ -2254,14 +2503,6 @@
 </file>
 
 <file path=customXml/itemProps1.xml><?xml version="1.0" encoding="utf-8"?>
-<ds:datastoreItem xmlns:ds="http://schemas.openxmlformats.org/officeDocument/2006/customXml" ds:itemID="{4BD344A9-8F14-4364-BFE5-CC3F9FD55DC2}">
-  <ds:schemaRefs>
-    <ds:schemaRef ds:uri="http://schemas.microsoft.com/sharepoint/v3/contenttype/forms"/>
-  </ds:schemaRefs>
-</ds:datastoreItem>
-</file>
-
-<file path=customXml/itemProps2.xml><?xml version="1.0" encoding="utf-8"?>
 <ds:datastoreItem xmlns:ds="http://schemas.openxmlformats.org/officeDocument/2006/customXml" ds:itemID="{75AB21F8-4DF4-4338-97A1-7E2A80C93425}">
   <ds:schemaRefs>
     <ds:schemaRef ds:uri="http://schemas.microsoft.com/office/2006/metadata/contentType"/>
@@ -2280,6 +2521,14 @@
 </ds:datastoreItem>
 </file>
 
+<file path=customXml/itemProps2.xml><?xml version="1.0" encoding="utf-8"?>
+<ds:datastoreItem xmlns:ds="http://schemas.openxmlformats.org/officeDocument/2006/customXml" ds:itemID="{4BD344A9-8F14-4364-BFE5-CC3F9FD55DC2}">
+  <ds:schemaRefs>
+    <ds:schemaRef ds:uri="http://schemas.microsoft.com/sharepoint/v3/contenttype/forms"/>
+  </ds:schemaRefs>
+</ds:datastoreItem>
+</file>
+
 <file path=customXml/itemProps3.xml><?xml version="1.0" encoding="utf-8"?>
 <ds:datastoreItem xmlns:ds="http://schemas.openxmlformats.org/officeDocument/2006/customXml" ds:itemID="{A3DBA29B-C8B3-459F-86BA-EE9311EED866}">
   <ds:schemaRefs>

</xml_diff>

<commit_message>
added an application project for the cli.
</commit_message>
<xml_diff>
--- a/doc/Use Cases.docx
+++ b/doc/Use Cases.docx
@@ -7,132 +7,574 @@
         <w:pStyle w:val="Heading1"/>
       </w:pPr>
       <w:r>
+        <w:t>Application State</w:t>
+      </w:r>
+    </w:p>
+    <w:p>
+      <w:pPr>
+        <w:pStyle w:val="ListParagraph"/>
+        <w:numPr>
+          <w:ilvl w:val="0"/>
+          <w:numId w:val="10"/>
+        </w:numPr>
+      </w:pPr>
+      <w:r>
+        <w:t>Current Project (file path)</w:t>
+      </w:r>
+    </w:p>
+    <w:p>
+      <w:pPr>
+        <w:pStyle w:val="ListParagraph"/>
+        <w:numPr>
+          <w:ilvl w:val="0"/>
+          <w:numId w:val="10"/>
+        </w:numPr>
+      </w:pPr>
+      <w:r>
+        <w:t xml:space="preserve">Last </w:t>
+      </w:r>
+      <w:r>
+        <w:t>Success</w:t>
+      </w:r>
+      <w:r>
+        <w:t>ful</w:t>
+      </w:r>
+      <w:r>
+        <w:t xml:space="preserve"> </w:t>
+      </w:r>
+      <w:r>
+        <w:t>Medics Query</w:t>
+      </w:r>
+    </w:p>
+    <w:p>
+      <w:pPr>
+        <w:pStyle w:val="ListParagraph"/>
+        <w:numPr>
+          <w:ilvl w:val="0"/>
+          <w:numId w:val="10"/>
+        </w:numPr>
+      </w:pPr>
+      <w:r>
+        <w:t xml:space="preserve">Last </w:t>
+      </w:r>
+      <w:r>
+        <w:t>Success</w:t>
+      </w:r>
+      <w:r>
+        <w:t>ful</w:t>
+      </w:r>
+      <w:r>
+        <w:t xml:space="preserve"> </w:t>
+      </w:r>
+      <w:r>
+        <w:t>Clinics Query</w:t>
+      </w:r>
+    </w:p>
+    <w:p>
+      <w:pPr>
+        <w:pStyle w:val="Heading1"/>
+      </w:pPr>
+      <w:r>
+        <w:lastRenderedPageBreak/>
         <w:t>Use Cases</w:t>
       </w:r>
+      <w:r>
+        <w:t xml:space="preserve"> (Console)</w:t>
+      </w:r>
     </w:p>
     <w:p>
       <w:pPr>
         <w:pStyle w:val="Heading2"/>
       </w:pPr>
       <w:r>
-        <w:t>Load</w:t>
-      </w:r>
-      <w:r>
-        <w:t xml:space="preserve"> Medics Tab</w:t>
-      </w:r>
-    </w:p>
-    <w:tbl>
-      <w:tblPr>
-        <w:tblStyle w:val="UseCaseTable"/>
-        <w:tblW w:w="0" w:type="auto"/>
-        <w:tblLook w:val="04A0" w:firstRow="1" w:lastRow="0" w:firstColumn="1" w:lastColumn="0" w:noHBand="0" w:noVBand="1"/>
-      </w:tblPr>
-      <w:tblGrid>
-        <w:gridCol w:w="1555"/>
-        <w:gridCol w:w="7461"/>
-      </w:tblGrid>
-      <w:tr>
-        <w:trPr>
-          <w:cnfStyle w:val="100000000000" w:firstRow="1" w:lastRow="0" w:firstColumn="0" w:lastColumn="0" w:oddVBand="0" w:evenVBand="0" w:oddHBand="0" w:evenHBand="0" w:firstRowFirstColumn="0" w:firstRowLastColumn="0" w:lastRowFirstColumn="0" w:lastRowLastColumn="0"/>
-        </w:trPr>
-        <w:tc>
-          <w:tcPr>
-            <w:cnfStyle w:val="001000000100" w:firstRow="0" w:lastRow="0" w:firstColumn="1" w:lastColumn="0" w:oddVBand="0" w:evenVBand="0" w:oddHBand="0" w:evenHBand="0" w:firstRowFirstColumn="1" w:firstRowLastColumn="0" w:lastRowFirstColumn="0" w:lastRowLastColumn="0"/>
-            <w:tcW w:w="1555" w:type="dxa"/>
-          </w:tcPr>
-          <w:p>
-            <w:r>
-              <w:t>Actor</w:t>
-            </w:r>
-          </w:p>
-        </w:tc>
-        <w:tc>
-          <w:tcPr>
-            <w:tcW w:w="7461" w:type="dxa"/>
-          </w:tcPr>
-          <w:p>
-            <w:pPr>
-              <w:cnfStyle w:val="100000000000" w:firstRow="1" w:lastRow="0" w:firstColumn="0" w:lastColumn="0" w:oddVBand="0" w:evenVBand="0" w:oddHBand="0" w:evenHBand="0" w:firstRowFirstColumn="0" w:firstRowLastColumn="0" w:lastRowFirstColumn="0" w:lastRowLastColumn="0"/>
-            </w:pPr>
-            <w:r>
-              <w:t>User</w:t>
-            </w:r>
-          </w:p>
-        </w:tc>
-      </w:tr>
-      <w:tr>
-        <w:tc>
-          <w:tcPr>
-            <w:cnfStyle w:val="001000000000" w:firstRow="0" w:lastRow="0" w:firstColumn="1" w:lastColumn="0" w:oddVBand="0" w:evenVBand="0" w:oddHBand="0" w:evenHBand="0" w:firstRowFirstColumn="0" w:firstRowLastColumn="0" w:lastRowFirstColumn="0" w:lastRowLastColumn="0"/>
-            <w:tcW w:w="1555" w:type="dxa"/>
-          </w:tcPr>
-          <w:p>
-            <w:r>
-              <w:t>Action</w:t>
-            </w:r>
-          </w:p>
-        </w:tc>
-        <w:tc>
-          <w:tcPr>
-            <w:tcW w:w="7461" w:type="dxa"/>
-          </w:tcPr>
-          <w:p>
-            <w:pPr>
-              <w:cnfStyle w:val="000000000000" w:firstRow="0" w:lastRow="0" w:firstColumn="0" w:lastColumn="0" w:oddVBand="0" w:evenVBand="0" w:oddHBand="0" w:evenHBand="0" w:firstRowFirstColumn="0" w:firstRowLastColumn="0" w:lastRowFirstColumn="0" w:lastRowLastColumn="0"/>
-            </w:pPr>
-            <w:r>
-              <w:t>Select Medics Tab</w:t>
-            </w:r>
-          </w:p>
-        </w:tc>
-      </w:tr>
-      <w:tr>
-        <w:tc>
-          <w:tcPr>
-            <w:cnfStyle w:val="001000000000" w:firstRow="0" w:lastRow="0" w:firstColumn="1" w:lastColumn="0" w:oddVBand="0" w:evenVBand="0" w:oddHBand="0" w:evenHBand="0" w:firstRowFirstColumn="0" w:firstRowLastColumn="0" w:lastRowFirstColumn="0" w:lastRowLastColumn="0"/>
-            <w:tcW w:w="1555" w:type="dxa"/>
-          </w:tcPr>
-          <w:p>
-            <w:r>
-              <w:t>Steps</w:t>
-            </w:r>
-          </w:p>
-        </w:tc>
-        <w:tc>
-          <w:tcPr>
-            <w:tcW w:w="7461" w:type="dxa"/>
-          </w:tcPr>
-          <w:p>
-            <w:pPr>
-              <w:pStyle w:val="ListParagraph"/>
-              <w:numPr>
-                <w:ilvl w:val="0"/>
-                <w:numId w:val="6"/>
-              </w:numPr>
-              <w:ind w:left="317"/>
-              <w:cnfStyle w:val="000000000000" w:firstRow="0" w:lastRow="0" w:firstColumn="0" w:lastColumn="0" w:oddVBand="0" w:evenVBand="0" w:oddHBand="0" w:evenHBand="0" w:firstRowFirstColumn="0" w:firstRowLastColumn="0" w:lastRowFirstColumn="0" w:lastRowLastColumn="0"/>
-            </w:pPr>
-            <w:r>
-              <w:t>Display Medics Tab</w:t>
-            </w:r>
-          </w:p>
-          <w:p>
-            <w:pPr>
-              <w:pStyle w:val="ListParagraph"/>
-              <w:numPr>
-                <w:ilvl w:val="0"/>
-                <w:numId w:val="6"/>
-              </w:numPr>
-              <w:ind w:left="317"/>
-              <w:cnfStyle w:val="000000000000" w:firstRow="0" w:lastRow="0" w:firstColumn="0" w:lastColumn="0" w:oddVBand="0" w:evenVBand="0" w:oddHBand="0" w:evenHBand="0" w:firstRowFirstColumn="0" w:firstRowLastColumn="0" w:lastRowFirstColumn="0" w:lastRowLastColumn="0"/>
-            </w:pPr>
-            <w:r>
-              <w:t>Displays the list of Medics</w:t>
-            </w:r>
-          </w:p>
-        </w:tc>
-      </w:tr>
-    </w:tbl>
+        <w:t>Medic</w:t>
+      </w:r>
+    </w:p>
+    <w:p>
+      <w:pPr>
+        <w:pStyle w:val="Heading3"/>
+      </w:pPr>
+      <w:r>
+        <w:t>Add Medic</w:t>
+      </w:r>
+    </w:p>
+    <w:p>
+      <w:pPr>
+        <w:pStyle w:val="ListParagraph"/>
+        <w:numPr>
+          <w:ilvl w:val="0"/>
+          <w:numId w:val="9"/>
+        </w:numPr>
+      </w:pPr>
+      <w:r>
+        <w:t>Ask for medic’s data (UI)</w:t>
+      </w:r>
+    </w:p>
+    <w:p>
+      <w:pPr>
+        <w:pStyle w:val="ListParagraph"/>
+        <w:numPr>
+          <w:ilvl w:val="0"/>
+          <w:numId w:val="9"/>
+        </w:numPr>
+      </w:pPr>
+      <w:r>
+        <w:t>Persist medic (Data Storage)</w:t>
+      </w:r>
+    </w:p>
+    <w:p>
+      <w:pPr>
+        <w:pStyle w:val="Heading3"/>
+      </w:pPr>
+      <w:r>
+        <w:t>View All Medics</w:t>
+      </w:r>
+    </w:p>
+    <w:p>
+      <w:pPr>
+        <w:pStyle w:val="ListParagraph"/>
+        <w:numPr>
+          <w:ilvl w:val="0"/>
+          <w:numId w:val="9"/>
+        </w:numPr>
+      </w:pPr>
+      <w:r>
+        <w:t>Retrieve all medics from Data Storage</w:t>
+      </w:r>
+    </w:p>
+    <w:p>
+      <w:pPr>
+        <w:pStyle w:val="ListParagraph"/>
+        <w:numPr>
+          <w:ilvl w:val="0"/>
+          <w:numId w:val="9"/>
+        </w:numPr>
+      </w:pPr>
+      <w:r>
+        <w:t>Display medics</w:t>
+      </w:r>
+    </w:p>
+    <w:p>
+      <w:pPr>
+        <w:pStyle w:val="Heading3"/>
+      </w:pPr>
+      <w:r>
+        <w:t>Search Medic</w:t>
+      </w:r>
+      <w:r>
+        <w:t xml:space="preserve"> by text</w:t>
+      </w:r>
+    </w:p>
+    <w:p>
+      <w:pPr>
+        <w:pStyle w:val="ListParagraph"/>
+        <w:numPr>
+          <w:ilvl w:val="0"/>
+          <w:numId w:val="9"/>
+        </w:numPr>
+      </w:pPr>
+      <w:r>
+        <w:t xml:space="preserve">Retrieve </w:t>
+      </w:r>
+      <w:r>
+        <w:t xml:space="preserve">matched </w:t>
+      </w:r>
+      <w:r>
+        <w:t>medics from Data Storage</w:t>
+      </w:r>
+    </w:p>
+    <w:p>
+      <w:pPr>
+        <w:pStyle w:val="ListParagraph"/>
+        <w:numPr>
+          <w:ilvl w:val="0"/>
+          <w:numId w:val="9"/>
+        </w:numPr>
+      </w:pPr>
+      <w:r>
+        <w:t>Display medics</w:t>
+      </w:r>
+    </w:p>
+    <w:p>
+      <w:pPr>
+        <w:pStyle w:val="Heading3"/>
+      </w:pPr>
+      <w:r>
+        <w:t>Update</w:t>
+      </w:r>
+      <w:r>
+        <w:t xml:space="preserve"> Medic</w:t>
+      </w:r>
+      <w:r>
+        <w:t xml:space="preserve"> Property</w:t>
+      </w:r>
+    </w:p>
+    <w:p>
+      <w:pPr>
+        <w:pStyle w:val="ListParagraph"/>
+        <w:numPr>
+          <w:ilvl w:val="0"/>
+          <w:numId w:val="12"/>
+        </w:numPr>
+      </w:pPr>
+      <w:r>
+        <w:t>retrieve medic from Data Storage</w:t>
+      </w:r>
+    </w:p>
+    <w:p>
+      <w:pPr>
+        <w:pStyle w:val="ListParagraph"/>
+        <w:numPr>
+          <w:ilvl w:val="0"/>
+          <w:numId w:val="12"/>
+        </w:numPr>
+      </w:pPr>
+      <w:r>
+        <w:t>Update property</w:t>
+      </w:r>
+    </w:p>
+    <w:p>
+      <w:pPr>
+        <w:pStyle w:val="Heading2"/>
+      </w:pPr>
+      <w:r>
+        <w:t>Clinic</w:t>
+      </w:r>
+    </w:p>
+    <w:p>
+      <w:pPr>
+        <w:pStyle w:val="Heading3"/>
+      </w:pPr>
+      <w:r>
+        <w:t>Add Clinic</w:t>
+      </w:r>
+    </w:p>
+    <w:p>
+      <w:pPr>
+        <w:pStyle w:val="ListParagraph"/>
+        <w:numPr>
+          <w:ilvl w:val="0"/>
+          <w:numId w:val="9"/>
+        </w:numPr>
+      </w:pPr>
+      <w:r>
+        <w:t xml:space="preserve">Ask for </w:t>
+      </w:r>
+      <w:r>
+        <w:t>clinic</w:t>
+      </w:r>
+      <w:r>
+        <w:t>’s data (UI)</w:t>
+      </w:r>
+    </w:p>
+    <w:p>
+      <w:pPr>
+        <w:pStyle w:val="ListParagraph"/>
+        <w:numPr>
+          <w:ilvl w:val="0"/>
+          <w:numId w:val="9"/>
+        </w:numPr>
+      </w:pPr>
+      <w:r>
+        <w:t xml:space="preserve">Persist </w:t>
+      </w:r>
+      <w:r>
+        <w:t>clinic</w:t>
+      </w:r>
+      <w:r>
+        <w:t xml:space="preserve"> (Data Storage)</w:t>
+      </w:r>
+    </w:p>
+    <w:p>
+      <w:pPr>
+        <w:pStyle w:val="Heading3"/>
+      </w:pPr>
+      <w:r>
+        <w:t>View All Clinics</w:t>
+      </w:r>
+    </w:p>
+    <w:p>
+      <w:pPr>
+        <w:pStyle w:val="ListParagraph"/>
+        <w:numPr>
+          <w:ilvl w:val="0"/>
+          <w:numId w:val="9"/>
+        </w:numPr>
+      </w:pPr>
+      <w:r>
+        <w:t xml:space="preserve">Retrieve all </w:t>
+      </w:r>
+      <w:r>
+        <w:t>clinics</w:t>
+      </w:r>
+      <w:r>
+        <w:t xml:space="preserve"> from Data Storage</w:t>
+      </w:r>
+    </w:p>
+    <w:p>
+      <w:pPr>
+        <w:pStyle w:val="ListParagraph"/>
+        <w:numPr>
+          <w:ilvl w:val="0"/>
+          <w:numId w:val="9"/>
+        </w:numPr>
+      </w:pPr>
+      <w:r>
+        <w:t xml:space="preserve">Display </w:t>
+      </w:r>
+      <w:r>
+        <w:t>clinics</w:t>
+      </w:r>
+    </w:p>
+    <w:p>
+      <w:pPr>
+        <w:pStyle w:val="Heading3"/>
+      </w:pPr>
+      <w:r>
+        <w:t>Search Clinic</w:t>
+      </w:r>
+      <w:r>
+        <w:t xml:space="preserve"> </w:t>
+      </w:r>
+      <w:r>
+        <w:t>by text</w:t>
+      </w:r>
+    </w:p>
+    <w:p>
+      <w:pPr>
+        <w:pStyle w:val="ListParagraph"/>
+        <w:numPr>
+          <w:ilvl w:val="0"/>
+          <w:numId w:val="9"/>
+        </w:numPr>
+      </w:pPr>
+      <w:r>
+        <w:t xml:space="preserve">Retrieve matched </w:t>
+      </w:r>
+      <w:r>
+        <w:t>clinics</w:t>
+      </w:r>
+      <w:r>
+        <w:t xml:space="preserve"> from Data Storage</w:t>
+      </w:r>
+    </w:p>
+    <w:p>
+      <w:pPr>
+        <w:pStyle w:val="ListParagraph"/>
+        <w:numPr>
+          <w:ilvl w:val="0"/>
+          <w:numId w:val="9"/>
+        </w:numPr>
+      </w:pPr>
+      <w:r>
+        <w:t xml:space="preserve">Display </w:t>
+      </w:r>
+      <w:r>
+        <w:t>clinics</w:t>
+      </w:r>
+    </w:p>
+    <w:p>
+      <w:pPr>
+        <w:pStyle w:val="Heading3"/>
+      </w:pPr>
+      <w:r>
+        <w:t xml:space="preserve">Update </w:t>
+      </w:r>
+      <w:r>
+        <w:t>Clinic</w:t>
+      </w:r>
+      <w:r>
+        <w:t xml:space="preserve"> Property</w:t>
+      </w:r>
+    </w:p>
+    <w:p>
+      <w:pPr>
+        <w:pStyle w:val="ListParagraph"/>
+        <w:numPr>
+          <w:ilvl w:val="0"/>
+          <w:numId w:val="12"/>
+        </w:numPr>
+      </w:pPr>
+      <w:r>
+        <w:t xml:space="preserve">retrieve </w:t>
+      </w:r>
+      <w:r>
+        <w:t xml:space="preserve">clinic </w:t>
+      </w:r>
+      <w:r>
+        <w:t>from Data Storage</w:t>
+      </w:r>
+    </w:p>
+    <w:p>
+      <w:pPr>
+        <w:pStyle w:val="ListParagraph"/>
+        <w:numPr>
+          <w:ilvl w:val="0"/>
+          <w:numId w:val="12"/>
+        </w:numPr>
+      </w:pPr>
+      <w:r>
+        <w:t>Update property</w:t>
+      </w:r>
+    </w:p>
+    <w:p>
+      <w:pPr>
+        <w:pStyle w:val="Heading2"/>
+      </w:pPr>
+      <w:proofErr w:type="spellStart"/>
+      <w:r>
+        <w:lastRenderedPageBreak/>
+        <w:t>ClinicLocation</w:t>
+      </w:r>
+      <w:proofErr w:type="spellEnd"/>
+    </w:p>
+    <w:p>
+      <w:pPr>
+        <w:pStyle w:val="Heading3"/>
+      </w:pPr>
+      <w:r>
+        <w:t xml:space="preserve">Add </w:t>
+      </w:r>
+      <w:proofErr w:type="spellStart"/>
+      <w:r>
+        <w:t>Clinic</w:t>
+      </w:r>
+      <w:r>
+        <w:t>Location</w:t>
+      </w:r>
+      <w:proofErr w:type="spellEnd"/>
+    </w:p>
+    <w:p>
+      <w:pPr>
+        <w:pStyle w:val="Heading3"/>
+      </w:pPr>
+      <w:r>
+        <w:t xml:space="preserve">View Search </w:t>
+      </w:r>
+      <w:proofErr w:type="spellStart"/>
+      <w:r>
+        <w:t>ClinicLocation</w:t>
+      </w:r>
+      <w:r>
+        <w:t>s</w:t>
+      </w:r>
+      <w:proofErr w:type="spellEnd"/>
+    </w:p>
+    <w:p>
+      <w:pPr>
+        <w:pStyle w:val="Heading3"/>
+      </w:pPr>
+      <w:r>
+        <w:t xml:space="preserve">Edit </w:t>
+      </w:r>
+      <w:proofErr w:type="spellStart"/>
+      <w:r>
+        <w:t>ClinicLocation</w:t>
+      </w:r>
+      <w:proofErr w:type="spellEnd"/>
+    </w:p>
+    <w:p>
+      <w:pPr>
+        <w:pStyle w:val="Heading2"/>
+      </w:pPr>
+      <w:r>
+        <w:t>Consultation</w:t>
+      </w:r>
+    </w:p>
+    <w:p>
+      <w:pPr>
+        <w:pStyle w:val="Heading3"/>
+      </w:pPr>
+      <w:r>
+        <w:t xml:space="preserve">Add </w:t>
+      </w:r>
+      <w:r>
+        <w:t>Consultation</w:t>
+      </w:r>
+    </w:p>
+    <w:p>
+      <w:pPr>
+        <w:pStyle w:val="Heading3"/>
+      </w:pPr>
+      <w:r>
+        <w:t>Edit Consultation</w:t>
+      </w:r>
+    </w:p>
+    <w:p>
+      <w:pPr>
+        <w:pStyle w:val="Heading2"/>
+      </w:pPr>
+      <w:r>
+        <w:t>Investigation</w:t>
+      </w:r>
+    </w:p>
+    <w:p>
+      <w:pPr>
+        <w:pStyle w:val="Heading3"/>
+      </w:pPr>
+      <w:r>
+        <w:t>Add Investigation</w:t>
+      </w:r>
+    </w:p>
+    <w:p>
+      <w:pPr>
+        <w:pStyle w:val="Heading3"/>
+      </w:pPr>
+      <w:r>
+        <w:t>Edit Investigation</w:t>
+      </w:r>
+    </w:p>
+    <w:p>
+      <w:pPr>
+        <w:pStyle w:val="Heading2"/>
+      </w:pPr>
+      <w:r>
+        <w:t>Treatment</w:t>
+      </w:r>
+    </w:p>
+    <w:p>
+      <w:pPr>
+        <w:pStyle w:val="Heading3"/>
+      </w:pPr>
+      <w:r>
+        <w:t>Add Treatment</w:t>
+      </w:r>
+    </w:p>
+    <w:p>
+      <w:pPr>
+        <w:pStyle w:val="Heading3"/>
+      </w:pPr>
+      <w:r>
+        <w:t>Edit Treatment</w:t>
+      </w:r>
+    </w:p>
+    <w:p>
+      <w:pPr>
+        <w:pStyle w:val="Heading2"/>
+      </w:pPr>
+      <w:r>
+        <w:t>Records</w:t>
+      </w:r>
+    </w:p>
+    <w:p>
+      <w:pPr>
+        <w:pStyle w:val="Heading3"/>
+      </w:pPr>
+      <w:r>
+        <w:t>Search by label</w:t>
+      </w:r>
+    </w:p>
+    <w:p>
+      <w:pPr>
+        <w:pStyle w:val="Heading3"/>
+      </w:pPr>
+      <w:r>
+        <w:t xml:space="preserve">Search by </w:t>
+      </w:r>
+      <w:r>
+        <w:t>text</w:t>
+      </w:r>
+    </w:p>
     <w:p/>
     <w:p>
       <w:r>
@@ -477,6 +919,119 @@
     </w:lvl>
   </w:abstractNum>
   <w:abstractNum w:abstractNumId="1" w15:restartNumberingAfterBreak="0">
+    <w:nsid w:val="0B8E7DF8"/>
+    <w:multiLevelType w:val="hybridMultilevel"/>
+    <w:tmpl w:val="C2C22570"/>
+    <w:lvl w:ilvl="0" w:tplc="08090001">
+      <w:start w:val="1"/>
+      <w:numFmt w:val="bullet"/>
+      <w:lvlText w:val=""/>
+      <w:lvlJc w:val="left"/>
+      <w:pPr>
+        <w:ind w:left="720" w:hanging="360"/>
+      </w:pPr>
+      <w:rPr>
+        <w:rFonts w:ascii="Symbol" w:hAnsi="Symbol" w:hint="default"/>
+      </w:rPr>
+    </w:lvl>
+    <w:lvl w:ilvl="1" w:tplc="08090003" w:tentative="1">
+      <w:start w:val="1"/>
+      <w:numFmt w:val="bullet"/>
+      <w:lvlText w:val="o"/>
+      <w:lvlJc w:val="left"/>
+      <w:pPr>
+        <w:ind w:left="1440" w:hanging="360"/>
+      </w:pPr>
+      <w:rPr>
+        <w:rFonts w:ascii="Courier New" w:hAnsi="Courier New" w:cs="Courier New" w:hint="default"/>
+      </w:rPr>
+    </w:lvl>
+    <w:lvl w:ilvl="2" w:tplc="08090005" w:tentative="1">
+      <w:start w:val="1"/>
+      <w:numFmt w:val="bullet"/>
+      <w:lvlText w:val=""/>
+      <w:lvlJc w:val="left"/>
+      <w:pPr>
+        <w:ind w:left="2160" w:hanging="360"/>
+      </w:pPr>
+      <w:rPr>
+        <w:rFonts w:ascii="Wingdings" w:hAnsi="Wingdings" w:hint="default"/>
+      </w:rPr>
+    </w:lvl>
+    <w:lvl w:ilvl="3" w:tplc="08090001" w:tentative="1">
+      <w:start w:val="1"/>
+      <w:numFmt w:val="bullet"/>
+      <w:lvlText w:val=""/>
+      <w:lvlJc w:val="left"/>
+      <w:pPr>
+        <w:ind w:left="2880" w:hanging="360"/>
+      </w:pPr>
+      <w:rPr>
+        <w:rFonts w:ascii="Symbol" w:hAnsi="Symbol" w:hint="default"/>
+      </w:rPr>
+    </w:lvl>
+    <w:lvl w:ilvl="4" w:tplc="08090003" w:tentative="1">
+      <w:start w:val="1"/>
+      <w:numFmt w:val="bullet"/>
+      <w:lvlText w:val="o"/>
+      <w:lvlJc w:val="left"/>
+      <w:pPr>
+        <w:ind w:left="3600" w:hanging="360"/>
+      </w:pPr>
+      <w:rPr>
+        <w:rFonts w:ascii="Courier New" w:hAnsi="Courier New" w:cs="Courier New" w:hint="default"/>
+      </w:rPr>
+    </w:lvl>
+    <w:lvl w:ilvl="5" w:tplc="08090005" w:tentative="1">
+      <w:start w:val="1"/>
+      <w:numFmt w:val="bullet"/>
+      <w:lvlText w:val=""/>
+      <w:lvlJc w:val="left"/>
+      <w:pPr>
+        <w:ind w:left="4320" w:hanging="360"/>
+      </w:pPr>
+      <w:rPr>
+        <w:rFonts w:ascii="Wingdings" w:hAnsi="Wingdings" w:hint="default"/>
+      </w:rPr>
+    </w:lvl>
+    <w:lvl w:ilvl="6" w:tplc="08090001" w:tentative="1">
+      <w:start w:val="1"/>
+      <w:numFmt w:val="bullet"/>
+      <w:lvlText w:val=""/>
+      <w:lvlJc w:val="left"/>
+      <w:pPr>
+        <w:ind w:left="5040" w:hanging="360"/>
+      </w:pPr>
+      <w:rPr>
+        <w:rFonts w:ascii="Symbol" w:hAnsi="Symbol" w:hint="default"/>
+      </w:rPr>
+    </w:lvl>
+    <w:lvl w:ilvl="7" w:tplc="08090003" w:tentative="1">
+      <w:start w:val="1"/>
+      <w:numFmt w:val="bullet"/>
+      <w:lvlText w:val="o"/>
+      <w:lvlJc w:val="left"/>
+      <w:pPr>
+        <w:ind w:left="5760" w:hanging="360"/>
+      </w:pPr>
+      <w:rPr>
+        <w:rFonts w:ascii="Courier New" w:hAnsi="Courier New" w:cs="Courier New" w:hint="default"/>
+      </w:rPr>
+    </w:lvl>
+    <w:lvl w:ilvl="8" w:tplc="08090005" w:tentative="1">
+      <w:start w:val="1"/>
+      <w:numFmt w:val="bullet"/>
+      <w:lvlText w:val=""/>
+      <w:lvlJc w:val="left"/>
+      <w:pPr>
+        <w:ind w:left="6480" w:hanging="360"/>
+      </w:pPr>
+      <w:rPr>
+        <w:rFonts w:ascii="Wingdings" w:hAnsi="Wingdings" w:hint="default"/>
+      </w:rPr>
+    </w:lvl>
+  </w:abstractNum>
+  <w:abstractNum w:abstractNumId="2" w15:restartNumberingAfterBreak="0">
     <w:nsid w:val="185952FC"/>
     <w:multiLevelType w:val="hybridMultilevel"/>
     <w:tmpl w:val="4B3466BE"/>
@@ -588,7 +1143,7 @@
       </w:rPr>
     </w:lvl>
   </w:abstractNum>
-  <w:abstractNum w:abstractNumId="2" w15:restartNumberingAfterBreak="0">
+  <w:abstractNum w:abstractNumId="3" w15:restartNumberingAfterBreak="0">
     <w:nsid w:val="1A6603A3"/>
     <w:multiLevelType w:val="hybridMultilevel"/>
     <w:tmpl w:val="23E092EA"/>
@@ -677,7 +1232,120 @@
       </w:pPr>
     </w:lvl>
   </w:abstractNum>
-  <w:abstractNum w:abstractNumId="3" w15:restartNumberingAfterBreak="0">
+  <w:abstractNum w:abstractNumId="4" w15:restartNumberingAfterBreak="0">
+    <w:nsid w:val="1FD90498"/>
+    <w:multiLevelType w:val="hybridMultilevel"/>
+    <w:tmpl w:val="C40EF5D0"/>
+    <w:lvl w:ilvl="0" w:tplc="08090001">
+      <w:start w:val="1"/>
+      <w:numFmt w:val="bullet"/>
+      <w:lvlText w:val=""/>
+      <w:lvlJc w:val="left"/>
+      <w:pPr>
+        <w:ind w:left="720" w:hanging="360"/>
+      </w:pPr>
+      <w:rPr>
+        <w:rFonts w:ascii="Symbol" w:hAnsi="Symbol" w:hint="default"/>
+      </w:rPr>
+    </w:lvl>
+    <w:lvl w:ilvl="1" w:tplc="08090003" w:tentative="1">
+      <w:start w:val="1"/>
+      <w:numFmt w:val="bullet"/>
+      <w:lvlText w:val="o"/>
+      <w:lvlJc w:val="left"/>
+      <w:pPr>
+        <w:ind w:left="1440" w:hanging="360"/>
+      </w:pPr>
+      <w:rPr>
+        <w:rFonts w:ascii="Courier New" w:hAnsi="Courier New" w:cs="Courier New" w:hint="default"/>
+      </w:rPr>
+    </w:lvl>
+    <w:lvl w:ilvl="2" w:tplc="08090005" w:tentative="1">
+      <w:start w:val="1"/>
+      <w:numFmt w:val="bullet"/>
+      <w:lvlText w:val=""/>
+      <w:lvlJc w:val="left"/>
+      <w:pPr>
+        <w:ind w:left="2160" w:hanging="360"/>
+      </w:pPr>
+      <w:rPr>
+        <w:rFonts w:ascii="Wingdings" w:hAnsi="Wingdings" w:hint="default"/>
+      </w:rPr>
+    </w:lvl>
+    <w:lvl w:ilvl="3" w:tplc="08090001" w:tentative="1">
+      <w:start w:val="1"/>
+      <w:numFmt w:val="bullet"/>
+      <w:lvlText w:val=""/>
+      <w:lvlJc w:val="left"/>
+      <w:pPr>
+        <w:ind w:left="2880" w:hanging="360"/>
+      </w:pPr>
+      <w:rPr>
+        <w:rFonts w:ascii="Symbol" w:hAnsi="Symbol" w:hint="default"/>
+      </w:rPr>
+    </w:lvl>
+    <w:lvl w:ilvl="4" w:tplc="08090003" w:tentative="1">
+      <w:start w:val="1"/>
+      <w:numFmt w:val="bullet"/>
+      <w:lvlText w:val="o"/>
+      <w:lvlJc w:val="left"/>
+      <w:pPr>
+        <w:ind w:left="3600" w:hanging="360"/>
+      </w:pPr>
+      <w:rPr>
+        <w:rFonts w:ascii="Courier New" w:hAnsi="Courier New" w:cs="Courier New" w:hint="default"/>
+      </w:rPr>
+    </w:lvl>
+    <w:lvl w:ilvl="5" w:tplc="08090005" w:tentative="1">
+      <w:start w:val="1"/>
+      <w:numFmt w:val="bullet"/>
+      <w:lvlText w:val=""/>
+      <w:lvlJc w:val="left"/>
+      <w:pPr>
+        <w:ind w:left="4320" w:hanging="360"/>
+      </w:pPr>
+      <w:rPr>
+        <w:rFonts w:ascii="Wingdings" w:hAnsi="Wingdings" w:hint="default"/>
+      </w:rPr>
+    </w:lvl>
+    <w:lvl w:ilvl="6" w:tplc="08090001" w:tentative="1">
+      <w:start w:val="1"/>
+      <w:numFmt w:val="bullet"/>
+      <w:lvlText w:val=""/>
+      <w:lvlJc w:val="left"/>
+      <w:pPr>
+        <w:ind w:left="5040" w:hanging="360"/>
+      </w:pPr>
+      <w:rPr>
+        <w:rFonts w:ascii="Symbol" w:hAnsi="Symbol" w:hint="default"/>
+      </w:rPr>
+    </w:lvl>
+    <w:lvl w:ilvl="7" w:tplc="08090003" w:tentative="1">
+      <w:start w:val="1"/>
+      <w:numFmt w:val="bullet"/>
+      <w:lvlText w:val="o"/>
+      <w:lvlJc w:val="left"/>
+      <w:pPr>
+        <w:ind w:left="5760" w:hanging="360"/>
+      </w:pPr>
+      <w:rPr>
+        <w:rFonts w:ascii="Courier New" w:hAnsi="Courier New" w:cs="Courier New" w:hint="default"/>
+      </w:rPr>
+    </w:lvl>
+    <w:lvl w:ilvl="8" w:tplc="08090005" w:tentative="1">
+      <w:start w:val="1"/>
+      <w:numFmt w:val="bullet"/>
+      <w:lvlText w:val=""/>
+      <w:lvlJc w:val="left"/>
+      <w:pPr>
+        <w:ind w:left="6480" w:hanging="360"/>
+      </w:pPr>
+      <w:rPr>
+        <w:rFonts w:ascii="Wingdings" w:hAnsi="Wingdings" w:hint="default"/>
+      </w:rPr>
+    </w:lvl>
+  </w:abstractNum>
+  <w:abstractNum w:abstractNumId="5" w15:restartNumberingAfterBreak="0">
     <w:nsid w:val="2E0364A6"/>
     <w:multiLevelType w:val="hybridMultilevel"/>
     <w:tmpl w:val="5330C41E"/>
@@ -789,7 +1457,7 @@
       </w:rPr>
     </w:lvl>
   </w:abstractNum>
-  <w:abstractNum w:abstractNumId="4" w15:restartNumberingAfterBreak="0">
+  <w:abstractNum w:abstractNumId="6" w15:restartNumberingAfterBreak="0">
     <w:nsid w:val="30A26647"/>
     <w:multiLevelType w:val="hybridMultilevel"/>
     <w:tmpl w:val="45A083EA"/>
@@ -901,7 +1569,7 @@
       </w:rPr>
     </w:lvl>
   </w:abstractNum>
-  <w:abstractNum w:abstractNumId="5" w15:restartNumberingAfterBreak="0">
+  <w:abstractNum w:abstractNumId="7" w15:restartNumberingAfterBreak="0">
     <w:nsid w:val="38560B7E"/>
     <w:multiLevelType w:val="hybridMultilevel"/>
     <w:tmpl w:val="74D46920"/>
@@ -1013,7 +1681,120 @@
       </w:rPr>
     </w:lvl>
   </w:abstractNum>
-  <w:abstractNum w:abstractNumId="6" w15:restartNumberingAfterBreak="0">
+  <w:abstractNum w:abstractNumId="8" w15:restartNumberingAfterBreak="0">
+    <w:nsid w:val="39313ACC"/>
+    <w:multiLevelType w:val="hybridMultilevel"/>
+    <w:tmpl w:val="C41023A8"/>
+    <w:lvl w:ilvl="0" w:tplc="08090001">
+      <w:start w:val="1"/>
+      <w:numFmt w:val="bullet"/>
+      <w:lvlText w:val=""/>
+      <w:lvlJc w:val="left"/>
+      <w:pPr>
+        <w:ind w:left="720" w:hanging="360"/>
+      </w:pPr>
+      <w:rPr>
+        <w:rFonts w:ascii="Symbol" w:hAnsi="Symbol" w:hint="default"/>
+      </w:rPr>
+    </w:lvl>
+    <w:lvl w:ilvl="1" w:tplc="08090003" w:tentative="1">
+      <w:start w:val="1"/>
+      <w:numFmt w:val="bullet"/>
+      <w:lvlText w:val="o"/>
+      <w:lvlJc w:val="left"/>
+      <w:pPr>
+        <w:ind w:left="1440" w:hanging="360"/>
+      </w:pPr>
+      <w:rPr>
+        <w:rFonts w:ascii="Courier New" w:hAnsi="Courier New" w:cs="Courier New" w:hint="default"/>
+      </w:rPr>
+    </w:lvl>
+    <w:lvl w:ilvl="2" w:tplc="08090005" w:tentative="1">
+      <w:start w:val="1"/>
+      <w:numFmt w:val="bullet"/>
+      <w:lvlText w:val=""/>
+      <w:lvlJc w:val="left"/>
+      <w:pPr>
+        <w:ind w:left="2160" w:hanging="360"/>
+      </w:pPr>
+      <w:rPr>
+        <w:rFonts w:ascii="Wingdings" w:hAnsi="Wingdings" w:hint="default"/>
+      </w:rPr>
+    </w:lvl>
+    <w:lvl w:ilvl="3" w:tplc="08090001" w:tentative="1">
+      <w:start w:val="1"/>
+      <w:numFmt w:val="bullet"/>
+      <w:lvlText w:val=""/>
+      <w:lvlJc w:val="left"/>
+      <w:pPr>
+        <w:ind w:left="2880" w:hanging="360"/>
+      </w:pPr>
+      <w:rPr>
+        <w:rFonts w:ascii="Symbol" w:hAnsi="Symbol" w:hint="default"/>
+      </w:rPr>
+    </w:lvl>
+    <w:lvl w:ilvl="4" w:tplc="08090003" w:tentative="1">
+      <w:start w:val="1"/>
+      <w:numFmt w:val="bullet"/>
+      <w:lvlText w:val="o"/>
+      <w:lvlJc w:val="left"/>
+      <w:pPr>
+        <w:ind w:left="3600" w:hanging="360"/>
+      </w:pPr>
+      <w:rPr>
+        <w:rFonts w:ascii="Courier New" w:hAnsi="Courier New" w:cs="Courier New" w:hint="default"/>
+      </w:rPr>
+    </w:lvl>
+    <w:lvl w:ilvl="5" w:tplc="08090005" w:tentative="1">
+      <w:start w:val="1"/>
+      <w:numFmt w:val="bullet"/>
+      <w:lvlText w:val=""/>
+      <w:lvlJc w:val="left"/>
+      <w:pPr>
+        <w:ind w:left="4320" w:hanging="360"/>
+      </w:pPr>
+      <w:rPr>
+        <w:rFonts w:ascii="Wingdings" w:hAnsi="Wingdings" w:hint="default"/>
+      </w:rPr>
+    </w:lvl>
+    <w:lvl w:ilvl="6" w:tplc="08090001" w:tentative="1">
+      <w:start w:val="1"/>
+      <w:numFmt w:val="bullet"/>
+      <w:lvlText w:val=""/>
+      <w:lvlJc w:val="left"/>
+      <w:pPr>
+        <w:ind w:left="5040" w:hanging="360"/>
+      </w:pPr>
+      <w:rPr>
+        <w:rFonts w:ascii="Symbol" w:hAnsi="Symbol" w:hint="default"/>
+      </w:rPr>
+    </w:lvl>
+    <w:lvl w:ilvl="7" w:tplc="08090003" w:tentative="1">
+      <w:start w:val="1"/>
+      <w:numFmt w:val="bullet"/>
+      <w:lvlText w:val="o"/>
+      <w:lvlJc w:val="left"/>
+      <w:pPr>
+        <w:ind w:left="5760" w:hanging="360"/>
+      </w:pPr>
+      <w:rPr>
+        <w:rFonts w:ascii="Courier New" w:hAnsi="Courier New" w:cs="Courier New" w:hint="default"/>
+      </w:rPr>
+    </w:lvl>
+    <w:lvl w:ilvl="8" w:tplc="08090005" w:tentative="1">
+      <w:start w:val="1"/>
+      <w:numFmt w:val="bullet"/>
+      <w:lvlText w:val=""/>
+      <w:lvlJc w:val="left"/>
+      <w:pPr>
+        <w:ind w:left="6480" w:hanging="360"/>
+      </w:pPr>
+      <w:rPr>
+        <w:rFonts w:ascii="Wingdings" w:hAnsi="Wingdings" w:hint="default"/>
+      </w:rPr>
+    </w:lvl>
+  </w:abstractNum>
+  <w:abstractNum w:abstractNumId="9" w15:restartNumberingAfterBreak="0">
     <w:nsid w:val="3B2F369A"/>
     <w:multiLevelType w:val="hybridMultilevel"/>
     <w:tmpl w:val="C3345706"/>
@@ -1125,26 +1906,267 @@
       </w:rPr>
     </w:lvl>
   </w:abstractNum>
+  <w:abstractNum w:abstractNumId="10" w15:restartNumberingAfterBreak="0">
+    <w:nsid w:val="61C91874"/>
+    <w:multiLevelType w:val="hybridMultilevel"/>
+    <w:tmpl w:val="B70CB978"/>
+    <w:lvl w:ilvl="0" w:tplc="08090001">
+      <w:start w:val="1"/>
+      <w:numFmt w:val="bullet"/>
+      <w:lvlText w:val=""/>
+      <w:lvlJc w:val="left"/>
+      <w:pPr>
+        <w:ind w:left="720" w:hanging="360"/>
+      </w:pPr>
+      <w:rPr>
+        <w:rFonts w:ascii="Symbol" w:hAnsi="Symbol" w:hint="default"/>
+      </w:rPr>
+    </w:lvl>
+    <w:lvl w:ilvl="1" w:tplc="08090003">
+      <w:start w:val="1"/>
+      <w:numFmt w:val="bullet"/>
+      <w:lvlText w:val="o"/>
+      <w:lvlJc w:val="left"/>
+      <w:pPr>
+        <w:ind w:left="1440" w:hanging="360"/>
+      </w:pPr>
+      <w:rPr>
+        <w:rFonts w:ascii="Courier New" w:hAnsi="Courier New" w:cs="Courier New" w:hint="default"/>
+      </w:rPr>
+    </w:lvl>
+    <w:lvl w:ilvl="2" w:tplc="08090005" w:tentative="1">
+      <w:start w:val="1"/>
+      <w:numFmt w:val="bullet"/>
+      <w:lvlText w:val=""/>
+      <w:lvlJc w:val="left"/>
+      <w:pPr>
+        <w:ind w:left="2160" w:hanging="360"/>
+      </w:pPr>
+      <w:rPr>
+        <w:rFonts w:ascii="Wingdings" w:hAnsi="Wingdings" w:hint="default"/>
+      </w:rPr>
+    </w:lvl>
+    <w:lvl w:ilvl="3" w:tplc="08090001" w:tentative="1">
+      <w:start w:val="1"/>
+      <w:numFmt w:val="bullet"/>
+      <w:lvlText w:val=""/>
+      <w:lvlJc w:val="left"/>
+      <w:pPr>
+        <w:ind w:left="2880" w:hanging="360"/>
+      </w:pPr>
+      <w:rPr>
+        <w:rFonts w:ascii="Symbol" w:hAnsi="Symbol" w:hint="default"/>
+      </w:rPr>
+    </w:lvl>
+    <w:lvl w:ilvl="4" w:tplc="08090003" w:tentative="1">
+      <w:start w:val="1"/>
+      <w:numFmt w:val="bullet"/>
+      <w:lvlText w:val="o"/>
+      <w:lvlJc w:val="left"/>
+      <w:pPr>
+        <w:ind w:left="3600" w:hanging="360"/>
+      </w:pPr>
+      <w:rPr>
+        <w:rFonts w:ascii="Courier New" w:hAnsi="Courier New" w:cs="Courier New" w:hint="default"/>
+      </w:rPr>
+    </w:lvl>
+    <w:lvl w:ilvl="5" w:tplc="08090005" w:tentative="1">
+      <w:start w:val="1"/>
+      <w:numFmt w:val="bullet"/>
+      <w:lvlText w:val=""/>
+      <w:lvlJc w:val="left"/>
+      <w:pPr>
+        <w:ind w:left="4320" w:hanging="360"/>
+      </w:pPr>
+      <w:rPr>
+        <w:rFonts w:ascii="Wingdings" w:hAnsi="Wingdings" w:hint="default"/>
+      </w:rPr>
+    </w:lvl>
+    <w:lvl w:ilvl="6" w:tplc="08090001" w:tentative="1">
+      <w:start w:val="1"/>
+      <w:numFmt w:val="bullet"/>
+      <w:lvlText w:val=""/>
+      <w:lvlJc w:val="left"/>
+      <w:pPr>
+        <w:ind w:left="5040" w:hanging="360"/>
+      </w:pPr>
+      <w:rPr>
+        <w:rFonts w:ascii="Symbol" w:hAnsi="Symbol" w:hint="default"/>
+      </w:rPr>
+    </w:lvl>
+    <w:lvl w:ilvl="7" w:tplc="08090003" w:tentative="1">
+      <w:start w:val="1"/>
+      <w:numFmt w:val="bullet"/>
+      <w:lvlText w:val="o"/>
+      <w:lvlJc w:val="left"/>
+      <w:pPr>
+        <w:ind w:left="5760" w:hanging="360"/>
+      </w:pPr>
+      <w:rPr>
+        <w:rFonts w:ascii="Courier New" w:hAnsi="Courier New" w:cs="Courier New" w:hint="default"/>
+      </w:rPr>
+    </w:lvl>
+    <w:lvl w:ilvl="8" w:tplc="08090005" w:tentative="1">
+      <w:start w:val="1"/>
+      <w:numFmt w:val="bullet"/>
+      <w:lvlText w:val=""/>
+      <w:lvlJc w:val="left"/>
+      <w:pPr>
+        <w:ind w:left="6480" w:hanging="360"/>
+      </w:pPr>
+      <w:rPr>
+        <w:rFonts w:ascii="Wingdings" w:hAnsi="Wingdings" w:hint="default"/>
+      </w:rPr>
+    </w:lvl>
+  </w:abstractNum>
+  <w:abstractNum w:abstractNumId="11" w15:restartNumberingAfterBreak="0">
+    <w:nsid w:val="67B5519D"/>
+    <w:multiLevelType w:val="hybridMultilevel"/>
+    <w:tmpl w:val="7A3006AC"/>
+    <w:lvl w:ilvl="0" w:tplc="08090001">
+      <w:start w:val="1"/>
+      <w:numFmt w:val="bullet"/>
+      <w:lvlText w:val=""/>
+      <w:lvlJc w:val="left"/>
+      <w:pPr>
+        <w:ind w:left="720" w:hanging="360"/>
+      </w:pPr>
+      <w:rPr>
+        <w:rFonts w:ascii="Symbol" w:hAnsi="Symbol" w:hint="default"/>
+      </w:rPr>
+    </w:lvl>
+    <w:lvl w:ilvl="1" w:tplc="08090003" w:tentative="1">
+      <w:start w:val="1"/>
+      <w:numFmt w:val="bullet"/>
+      <w:lvlText w:val="o"/>
+      <w:lvlJc w:val="left"/>
+      <w:pPr>
+        <w:ind w:left="1440" w:hanging="360"/>
+      </w:pPr>
+      <w:rPr>
+        <w:rFonts w:ascii="Courier New" w:hAnsi="Courier New" w:cs="Courier New" w:hint="default"/>
+      </w:rPr>
+    </w:lvl>
+    <w:lvl w:ilvl="2" w:tplc="08090005" w:tentative="1">
+      <w:start w:val="1"/>
+      <w:numFmt w:val="bullet"/>
+      <w:lvlText w:val=""/>
+      <w:lvlJc w:val="left"/>
+      <w:pPr>
+        <w:ind w:left="2160" w:hanging="360"/>
+      </w:pPr>
+      <w:rPr>
+        <w:rFonts w:ascii="Wingdings" w:hAnsi="Wingdings" w:hint="default"/>
+      </w:rPr>
+    </w:lvl>
+    <w:lvl w:ilvl="3" w:tplc="08090001" w:tentative="1">
+      <w:start w:val="1"/>
+      <w:numFmt w:val="bullet"/>
+      <w:lvlText w:val=""/>
+      <w:lvlJc w:val="left"/>
+      <w:pPr>
+        <w:ind w:left="2880" w:hanging="360"/>
+      </w:pPr>
+      <w:rPr>
+        <w:rFonts w:ascii="Symbol" w:hAnsi="Symbol" w:hint="default"/>
+      </w:rPr>
+    </w:lvl>
+    <w:lvl w:ilvl="4" w:tplc="08090003" w:tentative="1">
+      <w:start w:val="1"/>
+      <w:numFmt w:val="bullet"/>
+      <w:lvlText w:val="o"/>
+      <w:lvlJc w:val="left"/>
+      <w:pPr>
+        <w:ind w:left="3600" w:hanging="360"/>
+      </w:pPr>
+      <w:rPr>
+        <w:rFonts w:ascii="Courier New" w:hAnsi="Courier New" w:cs="Courier New" w:hint="default"/>
+      </w:rPr>
+    </w:lvl>
+    <w:lvl w:ilvl="5" w:tplc="08090005" w:tentative="1">
+      <w:start w:val="1"/>
+      <w:numFmt w:val="bullet"/>
+      <w:lvlText w:val=""/>
+      <w:lvlJc w:val="left"/>
+      <w:pPr>
+        <w:ind w:left="4320" w:hanging="360"/>
+      </w:pPr>
+      <w:rPr>
+        <w:rFonts w:ascii="Wingdings" w:hAnsi="Wingdings" w:hint="default"/>
+      </w:rPr>
+    </w:lvl>
+    <w:lvl w:ilvl="6" w:tplc="08090001" w:tentative="1">
+      <w:start w:val="1"/>
+      <w:numFmt w:val="bullet"/>
+      <w:lvlText w:val=""/>
+      <w:lvlJc w:val="left"/>
+      <w:pPr>
+        <w:ind w:left="5040" w:hanging="360"/>
+      </w:pPr>
+      <w:rPr>
+        <w:rFonts w:ascii="Symbol" w:hAnsi="Symbol" w:hint="default"/>
+      </w:rPr>
+    </w:lvl>
+    <w:lvl w:ilvl="7" w:tplc="08090003" w:tentative="1">
+      <w:start w:val="1"/>
+      <w:numFmt w:val="bullet"/>
+      <w:lvlText w:val="o"/>
+      <w:lvlJc w:val="left"/>
+      <w:pPr>
+        <w:ind w:left="5760" w:hanging="360"/>
+      </w:pPr>
+      <w:rPr>
+        <w:rFonts w:ascii="Courier New" w:hAnsi="Courier New" w:cs="Courier New" w:hint="default"/>
+      </w:rPr>
+    </w:lvl>
+    <w:lvl w:ilvl="8" w:tplc="08090005" w:tentative="1">
+      <w:start w:val="1"/>
+      <w:numFmt w:val="bullet"/>
+      <w:lvlText w:val=""/>
+      <w:lvlJc w:val="left"/>
+      <w:pPr>
+        <w:ind w:left="6480" w:hanging="360"/>
+      </w:pPr>
+      <w:rPr>
+        <w:rFonts w:ascii="Wingdings" w:hAnsi="Wingdings" w:hint="default"/>
+      </w:rPr>
+    </w:lvl>
+  </w:abstractNum>
   <w:num w:numId="1">
-    <w:abstractNumId w:val="3"/>
+    <w:abstractNumId w:val="5"/>
   </w:num>
   <w:num w:numId="2">
-    <w:abstractNumId w:val="5"/>
+    <w:abstractNumId w:val="7"/>
   </w:num>
   <w:num w:numId="3">
-    <w:abstractNumId w:val="4"/>
+    <w:abstractNumId w:val="6"/>
   </w:num>
   <w:num w:numId="4">
-    <w:abstractNumId w:val="1"/>
+    <w:abstractNumId w:val="2"/>
   </w:num>
   <w:num w:numId="5">
-    <w:abstractNumId w:val="6"/>
+    <w:abstractNumId w:val="9"/>
   </w:num>
   <w:num w:numId="6">
-    <w:abstractNumId w:val="2"/>
+    <w:abstractNumId w:val="3"/>
   </w:num>
   <w:num w:numId="7">
     <w:abstractNumId w:val="0"/>
+  </w:num>
+  <w:num w:numId="8">
+    <w:abstractNumId w:val="1"/>
+  </w:num>
+  <w:num w:numId="9">
+    <w:abstractNumId w:val="10"/>
+  </w:num>
+  <w:num w:numId="10">
+    <w:abstractNumId w:val="11"/>
+  </w:num>
+  <w:num w:numId="11">
+    <w:abstractNumId w:val="8"/>
+  </w:num>
+  <w:num w:numId="12">
+    <w:abstractNumId w:val="4"/>
   </w:num>
 </w:numbering>
 </file>
@@ -1596,6 +2618,28 @@
       <w:szCs w:val="26"/>
     </w:rPr>
   </w:style>
+  <w:style w:type="paragraph" w:styleId="Heading3">
+    <w:name w:val="heading 3"/>
+    <w:basedOn w:val="Normal"/>
+    <w:next w:val="Normal"/>
+    <w:link w:val="Heading3Char"/>
+    <w:uiPriority w:val="9"/>
+    <w:unhideWhenUsed/>
+    <w:qFormat/>
+    <w:rsid w:val="00770F83"/>
+    <w:pPr>
+      <w:keepNext/>
+      <w:keepLines/>
+      <w:spacing w:before="40" w:after="0"/>
+      <w:outlineLvl w:val="2"/>
+    </w:pPr>
+    <w:rPr>
+      <w:rFonts w:asciiTheme="majorHAnsi" w:eastAsiaTheme="majorEastAsia" w:hAnsiTheme="majorHAnsi" w:cstheme="majorBidi"/>
+      <w:color w:val="1F3763" w:themeColor="accent1" w:themeShade="7F"/>
+      <w:sz w:val="24"/>
+      <w:szCs w:val="24"/>
+    </w:rPr>
+  </w:style>
   <w:style w:type="character" w:default="1" w:styleId="DefaultParagraphFont">
     <w:name w:val="Default Paragraph Font"/>
     <w:uiPriority w:val="1"/>
@@ -1991,6 +3035,19 @@
         <w:insideV w:val="single" w:sz="4" w:space="0" w:color="BFBFBF" w:themeColor="background1" w:themeShade="BF"/>
       </w:tblBorders>
     </w:tblPr>
+  </w:style>
+  <w:style w:type="character" w:customStyle="1" w:styleId="Heading3Char">
+    <w:name w:val="Heading 3 Char"/>
+    <w:basedOn w:val="DefaultParagraphFont"/>
+    <w:link w:val="Heading3"/>
+    <w:uiPriority w:val="9"/>
+    <w:rsid w:val="00770F83"/>
+    <w:rPr>
+      <w:rFonts w:asciiTheme="majorHAnsi" w:eastAsiaTheme="majorEastAsia" w:hAnsiTheme="majorHAnsi" w:cstheme="majorBidi"/>
+      <w:color w:val="1F3763" w:themeColor="accent1" w:themeShade="7F"/>
+      <w:sz w:val="24"/>
+      <w:szCs w:val="24"/>
+    </w:rPr>
   </w:style>
 </w:styles>
 </file>
@@ -2291,6 +3348,15 @@
 </file>
 
 <file path=customXml/item1.xml><?xml version="1.0" encoding="utf-8"?>
+<?mso-contentType ?>
+<FormTemplates xmlns="http://schemas.microsoft.com/sharepoint/v3/contenttype/forms">
+  <Display>DocumentLibraryForm</Display>
+  <Edit>DocumentLibraryForm</Edit>
+  <New>DocumentLibraryForm</New>
+</FormTemplates>
+</file>
+
+<file path=customXml/item2.xml><?xml version="1.0" encoding="utf-8"?>
 <ct:contentTypeSchema xmlns:ct="http://schemas.microsoft.com/office/2006/metadata/contentType" xmlns:ma="http://schemas.microsoft.com/office/2006/metadata/properties/metaAttributes" ct:_="" ma:_="" ma:contentTypeName="Document" ma:contentTypeID="0x0101005A7BD0335E9E2145806403F4C5CE9A87" ma:contentTypeVersion="9" ma:contentTypeDescription="Create a new document." ma:contentTypeScope="" ma:versionID="b221de18d72683f2c90476e25300e0cb">
   <xsd:schema xmlns:xsd="http://www.w3.org/2001/XMLSchema" xmlns:xs="http://www.w3.org/2001/XMLSchema" xmlns:p="http://schemas.microsoft.com/office/2006/metadata/properties" xmlns:ns3="ddfa860d-9f79-4dfc-9eb3-e3865be249aa" xmlns:ns4="6d67e26a-7cb8-4f2e-878a-94770ae312b6" targetNamespace="http://schemas.microsoft.com/office/2006/metadata/properties" ma:root="true" ma:fieldsID="f61921f343dd015933c1987243d30f62" ns3:_="" ns4:_="">
     <xsd:import namespace="ddfa860d-9f79-4dfc-9eb3-e3865be249aa"/>
@@ -2487,15 +3553,6 @@
 </ct:contentTypeSchema>
 </file>
 
-<file path=customXml/item2.xml><?xml version="1.0" encoding="utf-8"?>
-<?mso-contentType ?>
-<FormTemplates xmlns="http://schemas.microsoft.com/sharepoint/v3/contenttype/forms">
-  <Display>DocumentLibraryForm</Display>
-  <Edit>DocumentLibraryForm</Edit>
-  <New>DocumentLibraryForm</New>
-</FormTemplates>
-</file>
-
 <file path=customXml/item3.xml><?xml version="1.0" encoding="utf-8"?>
 <p:properties xmlns:p="http://schemas.microsoft.com/office/2006/metadata/properties" xmlns:xsi="http://www.w3.org/2001/XMLSchema-instance" xmlns:pc="http://schemas.microsoft.com/office/infopath/2007/PartnerControls">
   <documentManagement/>
@@ -2503,6 +3560,14 @@
 </file>
 
 <file path=customXml/itemProps1.xml><?xml version="1.0" encoding="utf-8"?>
+<ds:datastoreItem xmlns:ds="http://schemas.openxmlformats.org/officeDocument/2006/customXml" ds:itemID="{4BD344A9-8F14-4364-BFE5-CC3F9FD55DC2}">
+  <ds:schemaRefs>
+    <ds:schemaRef ds:uri="http://schemas.microsoft.com/sharepoint/v3/contenttype/forms"/>
+  </ds:schemaRefs>
+</ds:datastoreItem>
+</file>
+
+<file path=customXml/itemProps2.xml><?xml version="1.0" encoding="utf-8"?>
 <ds:datastoreItem xmlns:ds="http://schemas.openxmlformats.org/officeDocument/2006/customXml" ds:itemID="{75AB21F8-4DF4-4338-97A1-7E2A80C93425}">
   <ds:schemaRefs>
     <ds:schemaRef ds:uri="http://schemas.microsoft.com/office/2006/metadata/contentType"/>
@@ -2521,14 +3586,6 @@
 </ds:datastoreItem>
 </file>
 
-<file path=customXml/itemProps2.xml><?xml version="1.0" encoding="utf-8"?>
-<ds:datastoreItem xmlns:ds="http://schemas.openxmlformats.org/officeDocument/2006/customXml" ds:itemID="{4BD344A9-8F14-4364-BFE5-CC3F9FD55DC2}">
-  <ds:schemaRefs>
-    <ds:schemaRef ds:uri="http://schemas.microsoft.com/sharepoint/v3/contenttype/forms"/>
-  </ds:schemaRefs>
-</ds:datastoreItem>
-</file>
-
 <file path=customXml/itemProps3.xml><?xml version="1.0" encoding="utf-8"?>
 <ds:datastoreItem xmlns:ds="http://schemas.openxmlformats.org/officeDocument/2006/customXml" ds:itemID="{A3DBA29B-C8B3-459F-86BA-EE9311EED866}">
   <ds:schemaRefs>

</xml_diff>